<commit_message>
Event table and activity diagram
Changed Government Level Admin to Local Government Unit Admin
</commit_message>
<xml_diff>
--- a/Documentation/Document.docx
+++ b/Documentation/Document.docx
@@ -1,7 +1,54 @@
 
 <file path=word/document.xml><?xml version="1.0" encoding="utf-8"?>
-<w:document xmlns:wpc="http://schemas.microsoft.com/office/word/2010/wordprocessingCanvas" xmlns:cx="http://schemas.microsoft.com/office/drawing/2014/chartex" xmlns:cx1="http://schemas.microsoft.com/office/drawing/2015/9/8/chartex" xmlns:cx2="http://schemas.microsoft.com/office/drawing/2015/10/21/chartex" xmlns:mc="http://schemas.openxmlformats.org/markup-compatibility/2006" xmlns:o="urn:schemas-microsoft-com:office:office" xmlns:r="http://schemas.openxmlformats.org/officeDocument/2006/relationships" xmlns:m="http://schemas.openxmlformats.org/officeDocument/2006/math" xmlns:v="urn:schemas-microsoft-com:vml" xmlns:wp14="http://schemas.microsoft.com/office/word/2010/wordprocessingDrawing" xmlns:wp="http://schemas.openxmlformats.org/drawingml/2006/wordprocessingDrawing" xmlns:w10="urn:schemas-microsoft-com:office:word" xmlns:w="http://schemas.openxmlformats.org/wordprocessingml/2006/main" xmlns:w14="http://schemas.microsoft.com/office/word/2010/wordml" xmlns:w15="http://schemas.microsoft.com/office/word/2012/wordml" xmlns:w16se="http://schemas.microsoft.com/office/word/2015/wordml/symex" xmlns:wpg="http://schemas.microsoft.com/office/word/2010/wordprocessingGroup" xmlns:wpi="http://schemas.microsoft.com/office/word/2010/wordprocessingInk" xmlns:wne="http://schemas.microsoft.com/office/word/2006/wordml" xmlns:wps="http://schemas.microsoft.com/office/word/2010/wordprocessingShape" mc:Ignorable="w14 w15 w16se wp14">
+<w:document xmlns:wpc="http://schemas.microsoft.com/office/word/2010/wordprocessingCanvas" xmlns:cx="http://schemas.microsoft.com/office/drawing/2014/chartex" xmlns:cx1="http://schemas.microsoft.com/office/drawing/2015/9/8/chartex" xmlns:cx2="http://schemas.microsoft.com/office/drawing/2015/10/21/chartex" xmlns:cx3="http://schemas.microsoft.com/office/drawing/2016/5/9/chartex" xmlns:cx4="http://schemas.microsoft.com/office/drawing/2016/5/10/chartex" xmlns:cx5="http://schemas.microsoft.com/office/drawing/2016/5/11/chartex" xmlns:mc="http://schemas.openxmlformats.org/markup-compatibility/2006" xmlns:o="urn:schemas-microsoft-com:office:office" xmlns:r="http://schemas.openxmlformats.org/officeDocument/2006/relationships" xmlns:m="http://schemas.openxmlformats.org/officeDocument/2006/math" xmlns:v="urn:schemas-microsoft-com:vml" xmlns:wp14="http://schemas.microsoft.com/office/word/2010/wordprocessingDrawing" xmlns:wp="http://schemas.openxmlformats.org/drawingml/2006/wordprocessingDrawing" xmlns:w10="urn:schemas-microsoft-com:office:word" xmlns:w="http://schemas.openxmlformats.org/wordprocessingml/2006/main" xmlns:w14="http://schemas.microsoft.com/office/word/2010/wordml" xmlns:w15="http://schemas.microsoft.com/office/word/2012/wordml" xmlns:w16se="http://schemas.microsoft.com/office/word/2015/wordml/symex" xmlns:wpg="http://schemas.microsoft.com/office/word/2010/wordprocessingGroup" xmlns:wpi="http://schemas.microsoft.com/office/word/2010/wordprocessingInk" xmlns:wne="http://schemas.microsoft.com/office/word/2006/wordml" xmlns:wps="http://schemas.microsoft.com/office/word/2010/wordprocessingShape" mc:Ignorable="w14 w15 w16se wp14">
   <w:body>
+    <w:p>
+      <w:pPr>
+        <w:pStyle w:val="paragraph"/>
+        <w:spacing w:before="0" w:beforeAutospacing="0" w:after="0" w:afterAutospacing="0"/>
+        <w:jc w:val="both"/>
+        <w:textAlignment w:val="baseline"/>
+        <w:rPr>
+          <w:b/>
+        </w:rPr>
+      </w:pPr>
+      <w:r>
+        <w:rPr>
+          <w:b/>
+        </w:rPr>
+        <w:t>Executive Summary</w:t>
+      </w:r>
+    </w:p>
+    <w:p>
+      <w:pPr>
+        <w:pStyle w:val="paragraph"/>
+        <w:spacing w:before="0" w:beforeAutospacing="0" w:after="0" w:afterAutospacing="0"/>
+        <w:jc w:val="both"/>
+        <w:textAlignment w:val="baseline"/>
+      </w:pPr>
+    </w:p>
+    <w:p>
+      <w:pPr>
+        <w:pStyle w:val="paragraph"/>
+        <w:spacing w:before="0" w:beforeAutospacing="0" w:after="0" w:afterAutospacing="0"/>
+        <w:jc w:val="both"/>
+        <w:textAlignment w:val="baseline"/>
+      </w:pPr>
+      <w:r>
+        <w:t>The NDRRMC Monitoring System is a system where Local Government Units or LGUs can view summary reports of all disasters that their area encountered. The system also allows National Risk Reduction Management Commission (NDRRMC) to give real time advisory to the LGUs and LGUs can request supplies from logistics on what they need to be prepared. Using the summary reports, this can be used as a reference of LGUs on what and how many items to request and where to deliver it. With this, it can help the Local Government Units be aware and prepared for a calamity.</w:t>
+      </w:r>
+    </w:p>
+    <w:p>
+      <w:pPr>
+        <w:pStyle w:val="paragraph"/>
+        <w:spacing w:before="0" w:beforeAutospacing="0" w:after="0" w:afterAutospacing="0"/>
+        <w:jc w:val="both"/>
+        <w:textAlignment w:val="baseline"/>
+        <w:rPr>
+          <w:b/>
+        </w:rPr>
+      </w:pPr>
+    </w:p>
     <w:p>
       <w:pPr>
         <w:pStyle w:val="paragraph"/>
@@ -82,13 +129,27 @@
           <w:rStyle w:val="eop"/>
           <w:color w:val="000000" w:themeColor="text1"/>
         </w:rPr>
-        <w:t>will give awareness and public safety to the community in order to be well prepared in incoming disaster.</w:t>
+        <w:t xml:space="preserve">will give awareness and public </w:t>
       </w:r>
       <w:r>
         <w:rPr>
           <w:rStyle w:val="eop"/>
           <w:color w:val="000000" w:themeColor="text1"/>
         </w:rPr>
+        <w:t>safety to the community</w:t>
+      </w:r>
+      <w:r>
+        <w:rPr>
+          <w:rStyle w:val="eop"/>
+          <w:color w:val="000000" w:themeColor="text1"/>
+        </w:rPr>
+        <w:t xml:space="preserve"> to be well prepared in incoming disaster.</w:t>
+      </w:r>
+      <w:r>
+        <w:rPr>
+          <w:rStyle w:val="eop"/>
+          <w:color w:val="000000" w:themeColor="text1"/>
+        </w:rPr>
         <w:t xml:space="preserve"> By using this system, it may reduce the number of </w:t>
       </w:r>
       <w:r>
@@ -119,18 +180,8 @@
         <w:textAlignment w:val="baseline"/>
         <w:rPr>
           <w:rStyle w:val="eop"/>
-          <w:color w:val="000000" w:themeColor="text1"/>
-        </w:rPr>
-      </w:pPr>
-    </w:p>
-    <w:p>
-      <w:pPr>
-        <w:pStyle w:val="paragraph"/>
-        <w:spacing w:before="0" w:beforeAutospacing="0" w:after="0" w:afterAutospacing="0"/>
-        <w:jc w:val="both"/>
-        <w:textAlignment w:val="baseline"/>
-        <w:rPr>
-          <w:b/>
+          <w:b/>
+          <w:color w:val="000000" w:themeColor="text1"/>
         </w:rPr>
       </w:pPr>
       <w:r>
@@ -139,13 +190,215 @@
           <w:b/>
           <w:color w:val="000000" w:themeColor="text1"/>
         </w:rPr>
+        <w:t>Objectives</w:t>
+      </w:r>
+    </w:p>
+    <w:p>
+      <w:pPr>
+        <w:pStyle w:val="paragraph"/>
+        <w:spacing w:before="0" w:beforeAutospacing="0" w:after="0" w:afterAutospacing="0"/>
+        <w:jc w:val="both"/>
+        <w:textAlignment w:val="baseline"/>
+        <w:rPr>
+          <w:rStyle w:val="eop"/>
+          <w:b/>
+          <w:color w:val="000000" w:themeColor="text1"/>
+        </w:rPr>
+      </w:pPr>
+    </w:p>
+    <w:p>
+      <w:pPr>
+        <w:pStyle w:val="paragraph"/>
+        <w:spacing w:before="0" w:beforeAutospacing="0" w:after="0" w:afterAutospacing="0"/>
+        <w:jc w:val="both"/>
+        <w:textAlignment w:val="baseline"/>
+        <w:rPr>
+          <w:rStyle w:val="eop"/>
+          <w:i/>
+          <w:color w:val="000000" w:themeColor="text1"/>
+        </w:rPr>
+      </w:pPr>
+      <w:r>
+        <w:rPr>
+          <w:rStyle w:val="eop"/>
+          <w:i/>
+          <w:color w:val="000000" w:themeColor="text1"/>
+        </w:rPr>
+        <w:t>General Objectives</w:t>
+      </w:r>
+    </w:p>
+    <w:p>
+      <w:pPr>
+        <w:pStyle w:val="paragraph"/>
+        <w:numPr>
+          <w:ilvl w:val="0"/>
+          <w:numId w:val="6"/>
+        </w:numPr>
+        <w:spacing w:before="0" w:beforeAutospacing="0" w:after="0" w:afterAutospacing="0"/>
+        <w:jc w:val="both"/>
+        <w:textAlignment w:val="baseline"/>
+        <w:rPr>
+          <w:rStyle w:val="eop"/>
+          <w:i/>
+          <w:color w:val="000000" w:themeColor="text1"/>
+        </w:rPr>
+      </w:pPr>
+      <w:r>
+        <w:rPr>
+          <w:rStyle w:val="eop"/>
+          <w:color w:val="000000" w:themeColor="text1"/>
+        </w:rPr>
+        <w:t>The NDRRMC Monitoring System is a system that can help NDRRMC to quickly give advisory to LGUs while LGUs can easily request for supplies.</w:t>
+      </w:r>
+    </w:p>
+    <w:p>
+      <w:pPr>
+        <w:pStyle w:val="paragraph"/>
+        <w:spacing w:before="0" w:beforeAutospacing="0" w:after="0" w:afterAutospacing="0"/>
+        <w:jc w:val="both"/>
+        <w:textAlignment w:val="baseline"/>
+        <w:rPr>
+          <w:rStyle w:val="eop"/>
+          <w:i/>
+          <w:color w:val="000000" w:themeColor="text1"/>
+        </w:rPr>
+      </w:pPr>
+      <w:r>
+        <w:rPr>
+          <w:rStyle w:val="eop"/>
+          <w:i/>
+          <w:color w:val="000000" w:themeColor="text1"/>
+        </w:rPr>
+        <w:t>Specific Objectives</w:t>
+      </w:r>
+    </w:p>
+    <w:p>
+      <w:pPr>
+        <w:pStyle w:val="paragraph"/>
+        <w:numPr>
+          <w:ilvl w:val="0"/>
+          <w:numId w:val="6"/>
+        </w:numPr>
+        <w:spacing w:before="0" w:beforeAutospacing="0" w:after="0" w:afterAutospacing="0"/>
+        <w:jc w:val="both"/>
+        <w:textAlignment w:val="baseline"/>
+        <w:rPr>
+          <w:rStyle w:val="eop"/>
+          <w:color w:val="000000" w:themeColor="text1"/>
+        </w:rPr>
+      </w:pPr>
+      <w:r>
+        <w:rPr>
+          <w:rStyle w:val="eop"/>
+          <w:color w:val="000000" w:themeColor="text1"/>
+        </w:rPr>
+        <w:t>To enable LGUs view reports of previous disasters.</w:t>
+      </w:r>
+    </w:p>
+    <w:p>
+      <w:pPr>
+        <w:pStyle w:val="paragraph"/>
+        <w:numPr>
+          <w:ilvl w:val="0"/>
+          <w:numId w:val="6"/>
+        </w:numPr>
+        <w:spacing w:before="0" w:beforeAutospacing="0" w:after="0" w:afterAutospacing="0"/>
+        <w:jc w:val="both"/>
+        <w:textAlignment w:val="baseline"/>
+        <w:rPr>
+          <w:rStyle w:val="eop"/>
+          <w:color w:val="000000" w:themeColor="text1"/>
+        </w:rPr>
+      </w:pPr>
+      <w:r>
+        <w:rPr>
+          <w:rStyle w:val="eop"/>
+          <w:color w:val="000000" w:themeColor="text1"/>
+        </w:rPr>
+        <w:t>To enable LGUs to request needed supplies for preparing to upcoming disaster.</w:t>
+      </w:r>
+    </w:p>
+    <w:p>
+      <w:pPr>
+        <w:pStyle w:val="paragraph"/>
+        <w:numPr>
+          <w:ilvl w:val="0"/>
+          <w:numId w:val="6"/>
+        </w:numPr>
+        <w:spacing w:before="0" w:beforeAutospacing="0" w:after="0" w:afterAutospacing="0"/>
+        <w:jc w:val="both"/>
+        <w:textAlignment w:val="baseline"/>
+        <w:rPr>
+          <w:rStyle w:val="eop"/>
+          <w:color w:val="000000" w:themeColor="text1"/>
+        </w:rPr>
+      </w:pPr>
+      <w:r>
+        <w:rPr>
+          <w:rStyle w:val="eop"/>
+          <w:color w:val="000000" w:themeColor="text1"/>
+        </w:rPr>
+        <w:t>Give NDRRMC the ability to inform LGUs about the upcoming disaster.</w:t>
+      </w:r>
+    </w:p>
+    <w:p>
+      <w:pPr>
+        <w:pStyle w:val="paragraph"/>
+        <w:numPr>
+          <w:ilvl w:val="0"/>
+          <w:numId w:val="6"/>
+        </w:numPr>
+        <w:spacing w:before="0" w:beforeAutospacing="0" w:after="0" w:afterAutospacing="0"/>
+        <w:jc w:val="both"/>
+        <w:textAlignment w:val="baseline"/>
+        <w:rPr>
+          <w:rStyle w:val="eop"/>
+          <w:color w:val="000000" w:themeColor="text1"/>
+        </w:rPr>
+      </w:pPr>
+      <w:r>
+        <w:rPr>
+          <w:rStyle w:val="eop"/>
+          <w:color w:val="000000" w:themeColor="text1"/>
+        </w:rPr>
+        <w:t>To let LGUs to experience simple and efficient requesting of supplies.</w:t>
+      </w:r>
+    </w:p>
+    <w:p>
+      <w:pPr>
+        <w:pStyle w:val="paragraph"/>
+        <w:spacing w:before="0" w:beforeAutospacing="0" w:after="0" w:afterAutospacing="0"/>
+        <w:jc w:val="both"/>
+        <w:textAlignment w:val="baseline"/>
+        <w:rPr>
+          <w:rStyle w:val="eop"/>
+          <w:color w:val="000000" w:themeColor="text1"/>
+        </w:rPr>
+      </w:pPr>
+    </w:p>
+    <w:p>
+      <w:pPr>
+        <w:pStyle w:val="paragraph"/>
+        <w:spacing w:before="0" w:beforeAutospacing="0" w:after="0" w:afterAutospacing="0"/>
+        <w:jc w:val="both"/>
+        <w:textAlignment w:val="baseline"/>
+        <w:rPr>
+          <w:b/>
+        </w:rPr>
+      </w:pPr>
+      <w:r>
+        <w:rPr>
+          <w:rStyle w:val="eop"/>
+          <w:b/>
+          <w:color w:val="000000" w:themeColor="text1"/>
+        </w:rPr>
         <w:t>Scope and Limitation</w:t>
       </w:r>
       <w:r>
         <w:rPr>
           <w:b/>
         </w:rPr>
-        <w:t xml:space="preserve"> </w:t>
+        <w:t>s</w:t>
       </w:r>
     </w:p>
     <w:p>
@@ -266,6 +519,67 @@
     </w:p>
     <w:p>
       <w:pPr>
+        <w:rPr>
+          <w:rFonts w:ascii="Times New Roman" w:eastAsia="Times New Roman" w:hAnsi="Times New Roman" w:cs="Times New Roman"/>
+          <w:b/>
+          <w:sz w:val="24"/>
+          <w:szCs w:val="24"/>
+        </w:rPr>
+      </w:pPr>
+      <w:r>
+        <w:rPr>
+          <w:b/>
+        </w:rPr>
+        <w:br w:type="page"/>
+      </w:r>
+    </w:p>
+    <w:p>
+      <w:pPr>
+        <w:pStyle w:val="paragraph"/>
+        <w:spacing w:before="0" w:beforeAutospacing="0" w:after="0" w:afterAutospacing="0"/>
+        <w:jc w:val="both"/>
+        <w:textAlignment w:val="baseline"/>
+        <w:rPr>
+          <w:b/>
+        </w:rPr>
+      </w:pPr>
+      <w:r>
+        <w:rPr>
+          <w:b/>
+        </w:rPr>
+        <w:lastRenderedPageBreak/>
+        <w:t>Technical Background</w:t>
+      </w:r>
+    </w:p>
+    <w:p>
+      <w:pPr>
+        <w:pStyle w:val="paragraph"/>
+        <w:spacing w:before="0" w:beforeAutospacing="0" w:after="0" w:afterAutospacing="0"/>
+        <w:ind w:left="720"/>
+        <w:jc w:val="both"/>
+        <w:textAlignment w:val="baseline"/>
+      </w:pPr>
+      <w:r>
+        <w:t>To develop the system, the project team will use Cassandra database, a NoSQL or Not Only Structured Query Language that s</w:t>
+      </w:r>
+      <w:r>
+        <w:t>upports storing images and maps and to</w:t>
+      </w:r>
+      <w:r>
+        <w:t xml:space="preserve"> enable</w:t>
+      </w:r>
+      <w:r>
+        <w:t xml:space="preserve"> the system</w:t>
+      </w:r>
+      <w:r>
+        <w:t xml:space="preserve"> generate a report, the team will use a Business Intelligence tool that is free to use.</w:t>
+      </w:r>
+      <w:r>
+        <w:t xml:space="preserve"> Lastly, to create the log in system and user interface of the system, the team will use a Yii2 Framework.</w:t>
+      </w:r>
+    </w:p>
+    <w:p>
+      <w:pPr>
         <w:pStyle w:val="paragraph"/>
         <w:spacing w:before="0" w:beforeAutospacing="0" w:after="0" w:afterAutospacing="0"/>
         <w:jc w:val="both"/>
@@ -336,26 +650,370 @@
         <w:spacing w:before="0" w:beforeAutospacing="0" w:after="0" w:afterAutospacing="0"/>
         <w:jc w:val="both"/>
         <w:textAlignment w:val="baseline"/>
-        <w:rPr>
-          <w:b/>
-        </w:rPr>
-      </w:pPr>
-    </w:p>
-    <w:p>
-      <w:pPr>
-        <w:pStyle w:val="paragraph"/>
-        <w:spacing w:before="0" w:beforeAutospacing="0" w:after="0" w:afterAutospacing="0"/>
-        <w:jc w:val="both"/>
-        <w:textAlignment w:val="baseline"/>
-        <w:rPr>
-          <w:b/>
+      </w:pPr>
+    </w:p>
+    <w:p>
+      <w:pPr>
+        <w:pStyle w:val="paragraph"/>
+        <w:spacing w:before="0" w:beforeAutospacing="0" w:after="0" w:afterAutospacing="0"/>
+        <w:jc w:val="both"/>
+        <w:textAlignment w:val="baseline"/>
+        <w:rPr>
+          <w:b/>
+        </w:rPr>
+      </w:pPr>
+      <w:r>
+        <w:rPr>
+          <w:b/>
+        </w:rPr>
+        <w:t>Requirements Documentation</w:t>
+      </w:r>
+    </w:p>
+    <w:p>
+      <w:pPr>
+        <w:pStyle w:val="paragraph"/>
+        <w:spacing w:before="0" w:beforeAutospacing="0" w:after="0" w:afterAutospacing="0"/>
+        <w:jc w:val="both"/>
+        <w:textAlignment w:val="baseline"/>
+        <w:rPr>
+          <w:b/>
+        </w:rPr>
+      </w:pPr>
+    </w:p>
+    <w:p>
+      <w:pPr>
+        <w:pStyle w:val="paragraph"/>
+        <w:spacing w:before="0" w:beforeAutospacing="0" w:after="0" w:afterAutospacing="0"/>
+        <w:jc w:val="both"/>
+        <w:textAlignment w:val="baseline"/>
+        <w:rPr>
+          <w:i/>
+        </w:rPr>
+      </w:pPr>
+      <w:r>
+        <w:rPr>
+          <w:i/>
+        </w:rPr>
+        <w:t>Input</w:t>
+      </w:r>
+    </w:p>
+    <w:p>
+      <w:pPr>
+        <w:pStyle w:val="paragraph"/>
+        <w:numPr>
+          <w:ilvl w:val="0"/>
+          <w:numId w:val="4"/>
+        </w:numPr>
+        <w:spacing w:before="0" w:beforeAutospacing="0" w:after="0" w:afterAutospacing="0"/>
+        <w:jc w:val="both"/>
+        <w:textAlignment w:val="baseline"/>
+      </w:pPr>
+      <w:r>
+        <w:t>LGU users must register in the system.</w:t>
+      </w:r>
+    </w:p>
+    <w:p>
+      <w:pPr>
+        <w:pStyle w:val="paragraph"/>
+        <w:numPr>
+          <w:ilvl w:val="0"/>
+          <w:numId w:val="4"/>
+        </w:numPr>
+        <w:spacing w:before="0" w:beforeAutospacing="0" w:after="0" w:afterAutospacing="0"/>
+        <w:jc w:val="both"/>
+        <w:textAlignment w:val="baseline"/>
+      </w:pPr>
+      <w:r>
+        <w:t>LGU users will input the basic information of their Region, Province or City.</w:t>
+      </w:r>
+    </w:p>
+    <w:p>
+      <w:pPr>
+        <w:pStyle w:val="paragraph"/>
+        <w:numPr>
+          <w:ilvl w:val="0"/>
+          <w:numId w:val="4"/>
+        </w:numPr>
+        <w:spacing w:before="0" w:beforeAutospacing="0" w:after="0" w:afterAutospacing="0"/>
+        <w:jc w:val="both"/>
+        <w:textAlignment w:val="baseline"/>
+      </w:pPr>
+      <w:r>
+        <w:t>NDRRMC or the admin must input the information of predicted disaster.</w:t>
+      </w:r>
+    </w:p>
+    <w:p>
+      <w:pPr>
+        <w:pStyle w:val="paragraph"/>
+        <w:numPr>
+          <w:ilvl w:val="0"/>
+          <w:numId w:val="4"/>
+        </w:numPr>
+        <w:spacing w:before="0" w:beforeAutospacing="0" w:after="0" w:afterAutospacing="0"/>
+        <w:jc w:val="both"/>
+        <w:textAlignment w:val="baseline"/>
+      </w:pPr>
+      <w:r>
+        <w:t>LGUs must request for supplies needed before a calamity happens.</w:t>
+      </w:r>
+    </w:p>
+    <w:p>
+      <w:pPr>
+        <w:pStyle w:val="paragraph"/>
+        <w:spacing w:before="0" w:beforeAutospacing="0" w:after="0" w:afterAutospacing="0"/>
+        <w:jc w:val="both"/>
+        <w:textAlignment w:val="baseline"/>
+      </w:pPr>
+    </w:p>
+    <w:p>
+      <w:pPr>
+        <w:pStyle w:val="paragraph"/>
+        <w:spacing w:before="0" w:beforeAutospacing="0" w:after="0" w:afterAutospacing="0"/>
+        <w:jc w:val="both"/>
+        <w:textAlignment w:val="baseline"/>
+        <w:rPr>
+          <w:i/>
+        </w:rPr>
+      </w:pPr>
+      <w:r>
+        <w:rPr>
+          <w:i/>
+        </w:rPr>
+        <w:t>Output</w:t>
+      </w:r>
+    </w:p>
+    <w:p>
+      <w:pPr>
+        <w:pStyle w:val="paragraph"/>
+        <w:numPr>
+          <w:ilvl w:val="0"/>
+          <w:numId w:val="5"/>
+        </w:numPr>
+        <w:spacing w:before="0" w:beforeAutospacing="0" w:after="0" w:afterAutospacing="0"/>
+        <w:jc w:val="both"/>
+        <w:textAlignment w:val="baseline"/>
+      </w:pPr>
+      <w:r>
+        <w:t>The Business Intelligence tool must use data from database used by all other operations.</w:t>
+      </w:r>
+    </w:p>
+    <w:p>
+      <w:pPr>
+        <w:pStyle w:val="paragraph"/>
+        <w:numPr>
+          <w:ilvl w:val="0"/>
+          <w:numId w:val="5"/>
+        </w:numPr>
+        <w:spacing w:before="0" w:beforeAutospacing="0" w:after="0" w:afterAutospacing="0"/>
+        <w:jc w:val="both"/>
+        <w:textAlignment w:val="baseline"/>
+      </w:pPr>
+      <w:r>
+        <w:t>The Business Intelligence tool must generate reports.</w:t>
+      </w:r>
+    </w:p>
+    <w:p>
+      <w:pPr>
+        <w:pStyle w:val="paragraph"/>
+        <w:numPr>
+          <w:ilvl w:val="0"/>
+          <w:numId w:val="5"/>
+        </w:numPr>
+        <w:spacing w:before="0" w:beforeAutospacing="0" w:after="0" w:afterAutospacing="0"/>
+        <w:jc w:val="both"/>
+        <w:textAlignment w:val="baseline"/>
+      </w:pPr>
+      <w:r>
+        <w:t xml:space="preserve">LGUs can </w:t>
+      </w:r>
+      <w:r>
+        <w:t>only view</w:t>
+      </w:r>
+      <w:r>
+        <w:t xml:space="preserve"> their</w:t>
+      </w:r>
+      <w:r>
+        <w:t xml:space="preserve"> own</w:t>
+      </w:r>
+      <w:r>
+        <w:t xml:space="preserve"> data.</w:t>
+      </w:r>
+    </w:p>
+    <w:p>
+      <w:pPr>
+        <w:pStyle w:val="paragraph"/>
+        <w:numPr>
+          <w:ilvl w:val="0"/>
+          <w:numId w:val="5"/>
+        </w:numPr>
+        <w:spacing w:before="0" w:beforeAutospacing="0" w:after="0" w:afterAutospacing="0"/>
+        <w:jc w:val="both"/>
+        <w:textAlignment w:val="baseline"/>
+      </w:pPr>
+      <w:r>
+        <w:t>LGUs can track the supplies they requested.</w:t>
+      </w:r>
+    </w:p>
+    <w:p>
+      <w:pPr>
+        <w:pStyle w:val="paragraph"/>
+        <w:spacing w:before="0" w:beforeAutospacing="0" w:after="0" w:afterAutospacing="0"/>
+        <w:jc w:val="both"/>
+        <w:textAlignment w:val="baseline"/>
+      </w:pPr>
+    </w:p>
+    <w:p>
+      <w:pPr>
+        <w:rPr>
+          <w:rFonts w:ascii="Times New Roman" w:eastAsia="Times New Roman" w:hAnsi="Times New Roman" w:cs="Times New Roman"/>
+          <w:b/>
+          <w:sz w:val="24"/>
+          <w:szCs w:val="24"/>
+        </w:rPr>
+      </w:pPr>
+      <w:r>
+        <w:rPr>
+          <w:b/>
+        </w:rPr>
+        <w:br w:type="page"/>
+      </w:r>
+    </w:p>
+    <w:p>
+      <w:pPr>
+        <w:pStyle w:val="paragraph"/>
+        <w:spacing w:before="0" w:beforeAutospacing="0" w:after="0" w:afterAutospacing="0"/>
+        <w:jc w:val="both"/>
+        <w:textAlignment w:val="baseline"/>
+        <w:rPr>
+          <w:b/>
+        </w:rPr>
+      </w:pPr>
+      <w:r>
+        <w:rPr>
+          <w:b/>
+        </w:rPr>
+        <w:lastRenderedPageBreak/>
+        <w:t>Activity Diagram</w:t>
+      </w:r>
+    </w:p>
+    <w:p>
+      <w:pPr>
+        <w:pStyle w:val="paragraph"/>
+        <w:spacing w:before="0" w:beforeAutospacing="0" w:after="0" w:afterAutospacing="0"/>
+        <w:jc w:val="both"/>
+        <w:textAlignment w:val="baseline"/>
+        <w:rPr>
+          <w:b/>
+        </w:rPr>
+      </w:pPr>
+      <w:r>
+        <w:rPr>
           <w:noProof/>
         </w:rPr>
-      </w:pPr>
-      <w:r>
-        <w:rPr>
-          <w:b/>
-        </w:rPr>
+        <w:drawing>
+          <wp:inline distT="0" distB="0" distL="0" distR="0">
+            <wp:extent cx="5943600" cy="5935181"/>
+            <wp:effectExtent l="0" t="0" r="0" b="8890"/>
+            <wp:docPr id="1" name="Picture 1" descr="C:\Users\Danya_2\AppData\Local\Microsoft\Windows\INetCacheContent.Word\ActivityDiagram.png"/>
+            <wp:cNvGraphicFramePr>
+              <a:graphicFrameLocks xmlns:a="http://schemas.openxmlformats.org/drawingml/2006/main" noChangeAspect="1"/>
+            </wp:cNvGraphicFramePr>
+            <a:graphic xmlns:a="http://schemas.openxmlformats.org/drawingml/2006/main">
+              <a:graphicData uri="http://schemas.openxmlformats.org/drawingml/2006/picture">
+                <pic:pic xmlns:pic="http://schemas.openxmlformats.org/drawingml/2006/picture">
+                  <pic:nvPicPr>
+                    <pic:cNvPr id="0" name="Picture 1" descr="C:\Users\Danya_2\AppData\Local\Microsoft\Windows\INetCacheContent.Word\ActivityDiagram.png"/>
+                    <pic:cNvPicPr>
+                      <a:picLocks noChangeAspect="1" noChangeArrowheads="1"/>
+                    </pic:cNvPicPr>
+                  </pic:nvPicPr>
+                  <pic:blipFill>
+                    <a:blip r:embed="rId5">
+                      <a:extLst>
+                        <a:ext uri="{28A0092B-C50C-407E-A947-70E740481C1C}">
+                          <a14:useLocalDpi xmlns:a14="http://schemas.microsoft.com/office/drawing/2010/main" val="0"/>
+                        </a:ext>
+                      </a:extLst>
+                    </a:blip>
+                    <a:srcRect/>
+                    <a:stretch>
+                      <a:fillRect/>
+                    </a:stretch>
+                  </pic:blipFill>
+                  <pic:spPr bwMode="auto">
+                    <a:xfrm>
+                      <a:off x="0" y="0"/>
+                      <a:ext cx="5943600" cy="5935181"/>
+                    </a:xfrm>
+                    <a:prstGeom prst="rect">
+                      <a:avLst/>
+                    </a:prstGeom>
+                    <a:noFill/>
+                    <a:ln>
+                      <a:noFill/>
+                    </a:ln>
+                  </pic:spPr>
+                </pic:pic>
+              </a:graphicData>
+            </a:graphic>
+          </wp:inline>
+        </w:drawing>
+      </w:r>
+    </w:p>
+    <w:p>
+      <w:pPr>
+        <w:pStyle w:val="paragraph"/>
+        <w:spacing w:before="0" w:beforeAutospacing="0" w:after="0" w:afterAutospacing="0"/>
+        <w:ind w:left="720"/>
+        <w:jc w:val="both"/>
+        <w:textAlignment w:val="baseline"/>
+      </w:pPr>
+    </w:p>
+    <w:p>
+      <w:pPr>
+        <w:pStyle w:val="paragraph"/>
+        <w:spacing w:before="0" w:beforeAutospacing="0" w:after="0" w:afterAutospacing="0"/>
+        <w:jc w:val="both"/>
+        <w:textAlignment w:val="baseline"/>
+        <w:rPr>
+          <w:b/>
+        </w:rPr>
+      </w:pPr>
+    </w:p>
+    <w:p>
+      <w:pPr>
+        <w:rPr>
+          <w:rFonts w:ascii="Times New Roman" w:eastAsia="Times New Roman" w:hAnsi="Times New Roman" w:cs="Times New Roman"/>
+          <w:b/>
+          <w:sz w:val="24"/>
+          <w:szCs w:val="24"/>
+        </w:rPr>
+      </w:pPr>
+      <w:r>
+        <w:rPr>
+          <w:b/>
+        </w:rPr>
+        <w:br w:type="page"/>
+      </w:r>
+    </w:p>
+    <w:p>
+      <w:pPr>
+        <w:pStyle w:val="paragraph"/>
+        <w:spacing w:before="0" w:beforeAutospacing="0" w:after="0" w:afterAutospacing="0"/>
+        <w:jc w:val="both"/>
+        <w:textAlignment w:val="baseline"/>
+        <w:rPr>
+          <w:b/>
+          <w:noProof/>
+        </w:rPr>
+      </w:pPr>
+      <w:bookmarkStart w:id="0" w:name="_GoBack"/>
+      <w:bookmarkEnd w:id="0"/>
+      <w:r>
+        <w:rPr>
+          <w:b/>
+        </w:rPr>
+        <w:lastRenderedPageBreak/>
         <w:t>ERD</w:t>
       </w:r>
     </w:p>
@@ -390,7 +1048,7 @@
                     <pic:cNvPicPr/>
                   </pic:nvPicPr>
                   <pic:blipFill rotWithShape="1">
-                    <a:blip r:embed="rId5">
+                    <a:blip r:embed="rId6">
                       <a:extLst>
                         <a:ext uri="{28A0092B-C50C-407E-A947-70E740481C1C}">
                           <a14:useLocalDpi xmlns:a14="http://schemas.microsoft.com/office/drawing/2010/main" val="0"/>
@@ -449,7 +1107,6 @@
         <w:rPr>
           <w:b/>
         </w:rPr>
-        <w:lastRenderedPageBreak/>
         <w:t>Data Dictionary</w:t>
       </w:r>
     </w:p>
@@ -495,7 +1152,7 @@
                     <pic:cNvPicPr/>
                   </pic:nvPicPr>
                   <pic:blipFill rotWithShape="1">
-                    <a:blip r:embed="rId6">
+                    <a:blip r:embed="rId7">
                       <a:extLst>
                         <a:ext uri="{28A0092B-C50C-407E-A947-70E740481C1C}">
                           <a14:useLocalDpi xmlns:a14="http://schemas.microsoft.com/office/drawing/2010/main" val="0"/>
@@ -571,7 +1228,7 @@
                     <pic:cNvPicPr/>
                   </pic:nvPicPr>
                   <pic:blipFill>
-                    <a:blip r:embed="rId7">
+                    <a:blip r:embed="rId8">
                       <a:extLst>
                         <a:ext uri="{28A0092B-C50C-407E-A947-70E740481C1C}">
                           <a14:useLocalDpi xmlns:a14="http://schemas.microsoft.com/office/drawing/2010/main" val="0"/>
@@ -642,7 +1299,7 @@
                     <pic:cNvPicPr/>
                   </pic:nvPicPr>
                   <pic:blipFill>
-                    <a:blip r:embed="rId8">
+                    <a:blip r:embed="rId9">
                       <a:extLst>
                         <a:ext uri="{28A0092B-C50C-407E-A947-70E740481C1C}">
                           <a14:useLocalDpi xmlns:a14="http://schemas.microsoft.com/office/drawing/2010/main" val="0"/>
@@ -712,7 +1369,7 @@
                     <pic:cNvPicPr/>
                   </pic:nvPicPr>
                   <pic:blipFill rotWithShape="1">
-                    <a:blip r:embed="rId9">
+                    <a:blip r:embed="rId10">
                       <a:extLst>
                         <a:ext uri="{28A0092B-C50C-407E-A947-70E740481C1C}">
                           <a14:useLocalDpi xmlns:a14="http://schemas.microsoft.com/office/drawing/2010/main" val="0"/>
@@ -756,8 +1413,6 @@
           <w:color w:val="000000" w:themeColor="text1"/>
         </w:rPr>
       </w:pPr>
-      <w:bookmarkStart w:id="0" w:name="_GoBack"/>
-      <w:bookmarkEnd w:id="0"/>
     </w:p>
     <w:p>
       <w:pPr>
@@ -790,7 +1445,7 @@
                     <pic:cNvPicPr/>
                   </pic:nvPicPr>
                   <pic:blipFill>
-                    <a:blip r:embed="rId10">
+                    <a:blip r:embed="rId11">
                       <a:extLst>
                         <a:ext uri="{28A0092B-C50C-407E-A947-70E740481C1C}">
                           <a14:useLocalDpi xmlns:a14="http://schemas.microsoft.com/office/drawing/2010/main" val="0"/>
@@ -843,6 +1498,7 @@
           <w:noProof/>
           <w:color w:val="000000" w:themeColor="text1"/>
         </w:rPr>
+        <w:lastRenderedPageBreak/>
         <w:drawing>
           <wp:inline distT="0" distB="0" distL="0" distR="0">
             <wp:extent cx="5943600" cy="1104900"/>
@@ -859,7 +1515,7 @@
                     <pic:cNvPicPr/>
                   </pic:nvPicPr>
                   <pic:blipFill>
-                    <a:blip r:embed="rId11">
+                    <a:blip r:embed="rId12">
                       <a:extLst>
                         <a:ext uri="{28A0092B-C50C-407E-A947-70E740481C1C}">
                           <a14:useLocalDpi xmlns:a14="http://schemas.microsoft.com/office/drawing/2010/main" val="0"/>
@@ -928,7 +1584,7 @@
                     <pic:cNvPicPr/>
                   </pic:nvPicPr>
                   <pic:blipFill>
-                    <a:blip r:embed="rId12">
+                    <a:blip r:embed="rId13">
                       <a:extLst>
                         <a:ext uri="{28A0092B-C50C-407E-A947-70E740481C1C}">
                           <a14:useLocalDpi xmlns:a14="http://schemas.microsoft.com/office/drawing/2010/main" val="0"/>
@@ -988,8 +1644,686 @@
 </file>
 
 <file path=word/numbering.xml><?xml version="1.0" encoding="utf-8"?>
-<w:numbering xmlns:wpc="http://schemas.microsoft.com/office/word/2010/wordprocessingCanvas" xmlns:cx="http://schemas.microsoft.com/office/drawing/2014/chartex" xmlns:cx1="http://schemas.microsoft.com/office/drawing/2015/9/8/chartex" xmlns:cx2="http://schemas.microsoft.com/office/drawing/2015/10/21/chartex" xmlns:mc="http://schemas.openxmlformats.org/markup-compatibility/2006" xmlns:o="urn:schemas-microsoft-com:office:office" xmlns:r="http://schemas.openxmlformats.org/officeDocument/2006/relationships" xmlns:m="http://schemas.openxmlformats.org/officeDocument/2006/math" xmlns:v="urn:schemas-microsoft-com:vml" xmlns:wp14="http://schemas.microsoft.com/office/word/2010/wordprocessingDrawing" xmlns:wp="http://schemas.openxmlformats.org/drawingml/2006/wordprocessingDrawing" xmlns:w10="urn:schemas-microsoft-com:office:word" xmlns:w="http://schemas.openxmlformats.org/wordprocessingml/2006/main" xmlns:w14="http://schemas.microsoft.com/office/word/2010/wordml" xmlns:w15="http://schemas.microsoft.com/office/word/2012/wordml" xmlns:w16se="http://schemas.microsoft.com/office/word/2015/wordml/symex" xmlns:wpg="http://schemas.microsoft.com/office/word/2010/wordprocessingGroup" xmlns:wpi="http://schemas.microsoft.com/office/word/2010/wordprocessingInk" xmlns:wne="http://schemas.microsoft.com/office/word/2006/wordml" xmlns:wps="http://schemas.microsoft.com/office/word/2010/wordprocessingShape" mc:Ignorable="w14 w15 w16se wp14">
+<w:numbering xmlns:wpc="http://schemas.microsoft.com/office/word/2010/wordprocessingCanvas" xmlns:cx="http://schemas.microsoft.com/office/drawing/2014/chartex" xmlns:cx1="http://schemas.microsoft.com/office/drawing/2015/9/8/chartex" xmlns:cx2="http://schemas.microsoft.com/office/drawing/2015/10/21/chartex" xmlns:cx3="http://schemas.microsoft.com/office/drawing/2016/5/9/chartex" xmlns:cx4="http://schemas.microsoft.com/office/drawing/2016/5/10/chartex" xmlns:cx5="http://schemas.microsoft.com/office/drawing/2016/5/11/chartex" xmlns:mc="http://schemas.openxmlformats.org/markup-compatibility/2006" xmlns:o="urn:schemas-microsoft-com:office:office" xmlns:r="http://schemas.openxmlformats.org/officeDocument/2006/relationships" xmlns:m="http://schemas.openxmlformats.org/officeDocument/2006/math" xmlns:v="urn:schemas-microsoft-com:vml" xmlns:wp14="http://schemas.microsoft.com/office/word/2010/wordprocessingDrawing" xmlns:wp="http://schemas.openxmlformats.org/drawingml/2006/wordprocessingDrawing" xmlns:w10="urn:schemas-microsoft-com:office:word" xmlns:w="http://schemas.openxmlformats.org/wordprocessingml/2006/main" xmlns:w14="http://schemas.microsoft.com/office/word/2010/wordml" xmlns:w15="http://schemas.microsoft.com/office/word/2012/wordml" xmlns:w16se="http://schemas.microsoft.com/office/word/2015/wordml/symex" xmlns:wpg="http://schemas.microsoft.com/office/word/2010/wordprocessingGroup" xmlns:wpi="http://schemas.microsoft.com/office/word/2010/wordprocessingInk" xmlns:wne="http://schemas.microsoft.com/office/word/2006/wordml" xmlns:wps="http://schemas.microsoft.com/office/word/2010/wordprocessingShape" mc:Ignorable="w14 w15 w16se wp14">
   <w:abstractNum w:abstractNumId="0" w15:restartNumberingAfterBreak="0">
+    <w:nsid w:val="124F17C6"/>
+    <w:multiLevelType w:val="hybridMultilevel"/>
+    <w:tmpl w:val="65BAF1D8"/>
+    <w:lvl w:ilvl="0" w:tplc="04090001">
+      <w:start w:val="1"/>
+      <w:numFmt w:val="bullet"/>
+      <w:lvlText w:val=""/>
+      <w:lvlJc w:val="left"/>
+      <w:pPr>
+        <w:ind w:left="720" w:hanging="360"/>
+      </w:pPr>
+      <w:rPr>
+        <w:rFonts w:ascii="Symbol" w:hAnsi="Symbol" w:hint="default"/>
+      </w:rPr>
+    </w:lvl>
+    <w:lvl w:ilvl="1" w:tplc="04090003" w:tentative="1">
+      <w:start w:val="1"/>
+      <w:numFmt w:val="bullet"/>
+      <w:lvlText w:val="o"/>
+      <w:lvlJc w:val="left"/>
+      <w:pPr>
+        <w:ind w:left="1440" w:hanging="360"/>
+      </w:pPr>
+      <w:rPr>
+        <w:rFonts w:ascii="Courier New" w:hAnsi="Courier New" w:cs="Courier New" w:hint="default"/>
+      </w:rPr>
+    </w:lvl>
+    <w:lvl w:ilvl="2" w:tplc="04090005" w:tentative="1">
+      <w:start w:val="1"/>
+      <w:numFmt w:val="bullet"/>
+      <w:lvlText w:val=""/>
+      <w:lvlJc w:val="left"/>
+      <w:pPr>
+        <w:ind w:left="2160" w:hanging="360"/>
+      </w:pPr>
+      <w:rPr>
+        <w:rFonts w:ascii="Wingdings" w:hAnsi="Wingdings" w:hint="default"/>
+      </w:rPr>
+    </w:lvl>
+    <w:lvl w:ilvl="3" w:tplc="04090001" w:tentative="1">
+      <w:start w:val="1"/>
+      <w:numFmt w:val="bullet"/>
+      <w:lvlText w:val=""/>
+      <w:lvlJc w:val="left"/>
+      <w:pPr>
+        <w:ind w:left="2880" w:hanging="360"/>
+      </w:pPr>
+      <w:rPr>
+        <w:rFonts w:ascii="Symbol" w:hAnsi="Symbol" w:hint="default"/>
+      </w:rPr>
+    </w:lvl>
+    <w:lvl w:ilvl="4" w:tplc="04090003" w:tentative="1">
+      <w:start w:val="1"/>
+      <w:numFmt w:val="bullet"/>
+      <w:lvlText w:val="o"/>
+      <w:lvlJc w:val="left"/>
+      <w:pPr>
+        <w:ind w:left="3600" w:hanging="360"/>
+      </w:pPr>
+      <w:rPr>
+        <w:rFonts w:ascii="Courier New" w:hAnsi="Courier New" w:cs="Courier New" w:hint="default"/>
+      </w:rPr>
+    </w:lvl>
+    <w:lvl w:ilvl="5" w:tplc="04090005" w:tentative="1">
+      <w:start w:val="1"/>
+      <w:numFmt w:val="bullet"/>
+      <w:lvlText w:val=""/>
+      <w:lvlJc w:val="left"/>
+      <w:pPr>
+        <w:ind w:left="4320" w:hanging="360"/>
+      </w:pPr>
+      <w:rPr>
+        <w:rFonts w:ascii="Wingdings" w:hAnsi="Wingdings" w:hint="default"/>
+      </w:rPr>
+    </w:lvl>
+    <w:lvl w:ilvl="6" w:tplc="04090001" w:tentative="1">
+      <w:start w:val="1"/>
+      <w:numFmt w:val="bullet"/>
+      <w:lvlText w:val=""/>
+      <w:lvlJc w:val="left"/>
+      <w:pPr>
+        <w:ind w:left="5040" w:hanging="360"/>
+      </w:pPr>
+      <w:rPr>
+        <w:rFonts w:ascii="Symbol" w:hAnsi="Symbol" w:hint="default"/>
+      </w:rPr>
+    </w:lvl>
+    <w:lvl w:ilvl="7" w:tplc="04090003" w:tentative="1">
+      <w:start w:val="1"/>
+      <w:numFmt w:val="bullet"/>
+      <w:lvlText w:val="o"/>
+      <w:lvlJc w:val="left"/>
+      <w:pPr>
+        <w:ind w:left="5760" w:hanging="360"/>
+      </w:pPr>
+      <w:rPr>
+        <w:rFonts w:ascii="Courier New" w:hAnsi="Courier New" w:cs="Courier New" w:hint="default"/>
+      </w:rPr>
+    </w:lvl>
+    <w:lvl w:ilvl="8" w:tplc="04090005" w:tentative="1">
+      <w:start w:val="1"/>
+      <w:numFmt w:val="bullet"/>
+      <w:lvlText w:val=""/>
+      <w:lvlJc w:val="left"/>
+      <w:pPr>
+        <w:ind w:left="6480" w:hanging="360"/>
+      </w:pPr>
+      <w:rPr>
+        <w:rFonts w:ascii="Wingdings" w:hAnsi="Wingdings" w:hint="default"/>
+      </w:rPr>
+    </w:lvl>
+  </w:abstractNum>
+  <w:abstractNum w:abstractNumId="1" w15:restartNumberingAfterBreak="0">
+    <w:nsid w:val="1DAA4C5B"/>
+    <w:multiLevelType w:val="hybridMultilevel"/>
+    <w:tmpl w:val="1BC83940"/>
+    <w:lvl w:ilvl="0" w:tplc="04090001">
+      <w:start w:val="1"/>
+      <w:numFmt w:val="bullet"/>
+      <w:lvlText w:val=""/>
+      <w:lvlJc w:val="left"/>
+      <w:pPr>
+        <w:ind w:left="720" w:hanging="360"/>
+      </w:pPr>
+      <w:rPr>
+        <w:rFonts w:ascii="Symbol" w:hAnsi="Symbol" w:hint="default"/>
+      </w:rPr>
+    </w:lvl>
+    <w:lvl w:ilvl="1" w:tplc="04090003" w:tentative="1">
+      <w:start w:val="1"/>
+      <w:numFmt w:val="bullet"/>
+      <w:lvlText w:val="o"/>
+      <w:lvlJc w:val="left"/>
+      <w:pPr>
+        <w:ind w:left="1440" w:hanging="360"/>
+      </w:pPr>
+      <w:rPr>
+        <w:rFonts w:ascii="Courier New" w:hAnsi="Courier New" w:cs="Courier New" w:hint="default"/>
+      </w:rPr>
+    </w:lvl>
+    <w:lvl w:ilvl="2" w:tplc="04090005" w:tentative="1">
+      <w:start w:val="1"/>
+      <w:numFmt w:val="bullet"/>
+      <w:lvlText w:val=""/>
+      <w:lvlJc w:val="left"/>
+      <w:pPr>
+        <w:ind w:left="2160" w:hanging="360"/>
+      </w:pPr>
+      <w:rPr>
+        <w:rFonts w:ascii="Wingdings" w:hAnsi="Wingdings" w:hint="default"/>
+      </w:rPr>
+    </w:lvl>
+    <w:lvl w:ilvl="3" w:tplc="04090001" w:tentative="1">
+      <w:start w:val="1"/>
+      <w:numFmt w:val="bullet"/>
+      <w:lvlText w:val=""/>
+      <w:lvlJc w:val="left"/>
+      <w:pPr>
+        <w:ind w:left="2880" w:hanging="360"/>
+      </w:pPr>
+      <w:rPr>
+        <w:rFonts w:ascii="Symbol" w:hAnsi="Symbol" w:hint="default"/>
+      </w:rPr>
+    </w:lvl>
+    <w:lvl w:ilvl="4" w:tplc="04090003" w:tentative="1">
+      <w:start w:val="1"/>
+      <w:numFmt w:val="bullet"/>
+      <w:lvlText w:val="o"/>
+      <w:lvlJc w:val="left"/>
+      <w:pPr>
+        <w:ind w:left="3600" w:hanging="360"/>
+      </w:pPr>
+      <w:rPr>
+        <w:rFonts w:ascii="Courier New" w:hAnsi="Courier New" w:cs="Courier New" w:hint="default"/>
+      </w:rPr>
+    </w:lvl>
+    <w:lvl w:ilvl="5" w:tplc="04090005" w:tentative="1">
+      <w:start w:val="1"/>
+      <w:numFmt w:val="bullet"/>
+      <w:lvlText w:val=""/>
+      <w:lvlJc w:val="left"/>
+      <w:pPr>
+        <w:ind w:left="4320" w:hanging="360"/>
+      </w:pPr>
+      <w:rPr>
+        <w:rFonts w:ascii="Wingdings" w:hAnsi="Wingdings" w:hint="default"/>
+      </w:rPr>
+    </w:lvl>
+    <w:lvl w:ilvl="6" w:tplc="04090001" w:tentative="1">
+      <w:start w:val="1"/>
+      <w:numFmt w:val="bullet"/>
+      <w:lvlText w:val=""/>
+      <w:lvlJc w:val="left"/>
+      <w:pPr>
+        <w:ind w:left="5040" w:hanging="360"/>
+      </w:pPr>
+      <w:rPr>
+        <w:rFonts w:ascii="Symbol" w:hAnsi="Symbol" w:hint="default"/>
+      </w:rPr>
+    </w:lvl>
+    <w:lvl w:ilvl="7" w:tplc="04090003" w:tentative="1">
+      <w:start w:val="1"/>
+      <w:numFmt w:val="bullet"/>
+      <w:lvlText w:val="o"/>
+      <w:lvlJc w:val="left"/>
+      <w:pPr>
+        <w:ind w:left="5760" w:hanging="360"/>
+      </w:pPr>
+      <w:rPr>
+        <w:rFonts w:ascii="Courier New" w:hAnsi="Courier New" w:cs="Courier New" w:hint="default"/>
+      </w:rPr>
+    </w:lvl>
+    <w:lvl w:ilvl="8" w:tplc="04090005" w:tentative="1">
+      <w:start w:val="1"/>
+      <w:numFmt w:val="bullet"/>
+      <w:lvlText w:val=""/>
+      <w:lvlJc w:val="left"/>
+      <w:pPr>
+        <w:ind w:left="6480" w:hanging="360"/>
+      </w:pPr>
+      <w:rPr>
+        <w:rFonts w:ascii="Wingdings" w:hAnsi="Wingdings" w:hint="default"/>
+      </w:rPr>
+    </w:lvl>
+  </w:abstractNum>
+  <w:abstractNum w:abstractNumId="2" w15:restartNumberingAfterBreak="0">
+    <w:nsid w:val="214F7FFC"/>
+    <w:multiLevelType w:val="hybridMultilevel"/>
+    <w:tmpl w:val="8A8EFDC6"/>
+    <w:lvl w:ilvl="0" w:tplc="04090001">
+      <w:start w:val="1"/>
+      <w:numFmt w:val="bullet"/>
+      <w:lvlText w:val=""/>
+      <w:lvlJc w:val="left"/>
+      <w:pPr>
+        <w:ind w:left="720" w:hanging="360"/>
+      </w:pPr>
+      <w:rPr>
+        <w:rFonts w:ascii="Symbol" w:hAnsi="Symbol" w:hint="default"/>
+      </w:rPr>
+    </w:lvl>
+    <w:lvl w:ilvl="1" w:tplc="04090003" w:tentative="1">
+      <w:start w:val="1"/>
+      <w:numFmt w:val="bullet"/>
+      <w:lvlText w:val="o"/>
+      <w:lvlJc w:val="left"/>
+      <w:pPr>
+        <w:ind w:left="1440" w:hanging="360"/>
+      </w:pPr>
+      <w:rPr>
+        <w:rFonts w:ascii="Courier New" w:hAnsi="Courier New" w:cs="Courier New" w:hint="default"/>
+      </w:rPr>
+    </w:lvl>
+    <w:lvl w:ilvl="2" w:tplc="04090005" w:tentative="1">
+      <w:start w:val="1"/>
+      <w:numFmt w:val="bullet"/>
+      <w:lvlText w:val=""/>
+      <w:lvlJc w:val="left"/>
+      <w:pPr>
+        <w:ind w:left="2160" w:hanging="360"/>
+      </w:pPr>
+      <w:rPr>
+        <w:rFonts w:ascii="Wingdings" w:hAnsi="Wingdings" w:hint="default"/>
+      </w:rPr>
+    </w:lvl>
+    <w:lvl w:ilvl="3" w:tplc="04090001" w:tentative="1">
+      <w:start w:val="1"/>
+      <w:numFmt w:val="bullet"/>
+      <w:lvlText w:val=""/>
+      <w:lvlJc w:val="left"/>
+      <w:pPr>
+        <w:ind w:left="2880" w:hanging="360"/>
+      </w:pPr>
+      <w:rPr>
+        <w:rFonts w:ascii="Symbol" w:hAnsi="Symbol" w:hint="default"/>
+      </w:rPr>
+    </w:lvl>
+    <w:lvl w:ilvl="4" w:tplc="04090003" w:tentative="1">
+      <w:start w:val="1"/>
+      <w:numFmt w:val="bullet"/>
+      <w:lvlText w:val="o"/>
+      <w:lvlJc w:val="left"/>
+      <w:pPr>
+        <w:ind w:left="3600" w:hanging="360"/>
+      </w:pPr>
+      <w:rPr>
+        <w:rFonts w:ascii="Courier New" w:hAnsi="Courier New" w:cs="Courier New" w:hint="default"/>
+      </w:rPr>
+    </w:lvl>
+    <w:lvl w:ilvl="5" w:tplc="04090005" w:tentative="1">
+      <w:start w:val="1"/>
+      <w:numFmt w:val="bullet"/>
+      <w:lvlText w:val=""/>
+      <w:lvlJc w:val="left"/>
+      <w:pPr>
+        <w:ind w:left="4320" w:hanging="360"/>
+      </w:pPr>
+      <w:rPr>
+        <w:rFonts w:ascii="Wingdings" w:hAnsi="Wingdings" w:hint="default"/>
+      </w:rPr>
+    </w:lvl>
+    <w:lvl w:ilvl="6" w:tplc="04090001" w:tentative="1">
+      <w:start w:val="1"/>
+      <w:numFmt w:val="bullet"/>
+      <w:lvlText w:val=""/>
+      <w:lvlJc w:val="left"/>
+      <w:pPr>
+        <w:ind w:left="5040" w:hanging="360"/>
+      </w:pPr>
+      <w:rPr>
+        <w:rFonts w:ascii="Symbol" w:hAnsi="Symbol" w:hint="default"/>
+      </w:rPr>
+    </w:lvl>
+    <w:lvl w:ilvl="7" w:tplc="04090003" w:tentative="1">
+      <w:start w:val="1"/>
+      <w:numFmt w:val="bullet"/>
+      <w:lvlText w:val="o"/>
+      <w:lvlJc w:val="left"/>
+      <w:pPr>
+        <w:ind w:left="5760" w:hanging="360"/>
+      </w:pPr>
+      <w:rPr>
+        <w:rFonts w:ascii="Courier New" w:hAnsi="Courier New" w:cs="Courier New" w:hint="default"/>
+      </w:rPr>
+    </w:lvl>
+    <w:lvl w:ilvl="8" w:tplc="04090005" w:tentative="1">
+      <w:start w:val="1"/>
+      <w:numFmt w:val="bullet"/>
+      <w:lvlText w:val=""/>
+      <w:lvlJc w:val="left"/>
+      <w:pPr>
+        <w:ind w:left="6480" w:hanging="360"/>
+      </w:pPr>
+      <w:rPr>
+        <w:rFonts w:ascii="Wingdings" w:hAnsi="Wingdings" w:hint="default"/>
+      </w:rPr>
+    </w:lvl>
+  </w:abstractNum>
+  <w:abstractNum w:abstractNumId="3" w15:restartNumberingAfterBreak="0">
+    <w:nsid w:val="2C7F4188"/>
+    <w:multiLevelType w:val="hybridMultilevel"/>
+    <w:tmpl w:val="6F4890F0"/>
+    <w:lvl w:ilvl="0" w:tplc="04090001">
+      <w:start w:val="1"/>
+      <w:numFmt w:val="bullet"/>
+      <w:lvlText w:val=""/>
+      <w:lvlJc w:val="left"/>
+      <w:pPr>
+        <w:ind w:left="720" w:hanging="360"/>
+      </w:pPr>
+      <w:rPr>
+        <w:rFonts w:ascii="Symbol" w:hAnsi="Symbol" w:hint="default"/>
+      </w:rPr>
+    </w:lvl>
+    <w:lvl w:ilvl="1" w:tplc="04090003" w:tentative="1">
+      <w:start w:val="1"/>
+      <w:numFmt w:val="bullet"/>
+      <w:lvlText w:val="o"/>
+      <w:lvlJc w:val="left"/>
+      <w:pPr>
+        <w:ind w:left="1440" w:hanging="360"/>
+      </w:pPr>
+      <w:rPr>
+        <w:rFonts w:ascii="Courier New" w:hAnsi="Courier New" w:cs="Courier New" w:hint="default"/>
+      </w:rPr>
+    </w:lvl>
+    <w:lvl w:ilvl="2" w:tplc="04090005" w:tentative="1">
+      <w:start w:val="1"/>
+      <w:numFmt w:val="bullet"/>
+      <w:lvlText w:val=""/>
+      <w:lvlJc w:val="left"/>
+      <w:pPr>
+        <w:ind w:left="2160" w:hanging="360"/>
+      </w:pPr>
+      <w:rPr>
+        <w:rFonts w:ascii="Wingdings" w:hAnsi="Wingdings" w:hint="default"/>
+      </w:rPr>
+    </w:lvl>
+    <w:lvl w:ilvl="3" w:tplc="04090001" w:tentative="1">
+      <w:start w:val="1"/>
+      <w:numFmt w:val="bullet"/>
+      <w:lvlText w:val=""/>
+      <w:lvlJc w:val="left"/>
+      <w:pPr>
+        <w:ind w:left="2880" w:hanging="360"/>
+      </w:pPr>
+      <w:rPr>
+        <w:rFonts w:ascii="Symbol" w:hAnsi="Symbol" w:hint="default"/>
+      </w:rPr>
+    </w:lvl>
+    <w:lvl w:ilvl="4" w:tplc="04090003" w:tentative="1">
+      <w:start w:val="1"/>
+      <w:numFmt w:val="bullet"/>
+      <w:lvlText w:val="o"/>
+      <w:lvlJc w:val="left"/>
+      <w:pPr>
+        <w:ind w:left="3600" w:hanging="360"/>
+      </w:pPr>
+      <w:rPr>
+        <w:rFonts w:ascii="Courier New" w:hAnsi="Courier New" w:cs="Courier New" w:hint="default"/>
+      </w:rPr>
+    </w:lvl>
+    <w:lvl w:ilvl="5" w:tplc="04090005" w:tentative="1">
+      <w:start w:val="1"/>
+      <w:numFmt w:val="bullet"/>
+      <w:lvlText w:val=""/>
+      <w:lvlJc w:val="left"/>
+      <w:pPr>
+        <w:ind w:left="4320" w:hanging="360"/>
+      </w:pPr>
+      <w:rPr>
+        <w:rFonts w:ascii="Wingdings" w:hAnsi="Wingdings" w:hint="default"/>
+      </w:rPr>
+    </w:lvl>
+    <w:lvl w:ilvl="6" w:tplc="04090001" w:tentative="1">
+      <w:start w:val="1"/>
+      <w:numFmt w:val="bullet"/>
+      <w:lvlText w:val=""/>
+      <w:lvlJc w:val="left"/>
+      <w:pPr>
+        <w:ind w:left="5040" w:hanging="360"/>
+      </w:pPr>
+      <w:rPr>
+        <w:rFonts w:ascii="Symbol" w:hAnsi="Symbol" w:hint="default"/>
+      </w:rPr>
+    </w:lvl>
+    <w:lvl w:ilvl="7" w:tplc="04090003" w:tentative="1">
+      <w:start w:val="1"/>
+      <w:numFmt w:val="bullet"/>
+      <w:lvlText w:val="o"/>
+      <w:lvlJc w:val="left"/>
+      <w:pPr>
+        <w:ind w:left="5760" w:hanging="360"/>
+      </w:pPr>
+      <w:rPr>
+        <w:rFonts w:ascii="Courier New" w:hAnsi="Courier New" w:cs="Courier New" w:hint="default"/>
+      </w:rPr>
+    </w:lvl>
+    <w:lvl w:ilvl="8" w:tplc="04090005" w:tentative="1">
+      <w:start w:val="1"/>
+      <w:numFmt w:val="bullet"/>
+      <w:lvlText w:val=""/>
+      <w:lvlJc w:val="left"/>
+      <w:pPr>
+        <w:ind w:left="6480" w:hanging="360"/>
+      </w:pPr>
+      <w:rPr>
+        <w:rFonts w:ascii="Wingdings" w:hAnsi="Wingdings" w:hint="default"/>
+      </w:rPr>
+    </w:lvl>
+  </w:abstractNum>
+  <w:abstractNum w:abstractNumId="4" w15:restartNumberingAfterBreak="0">
+    <w:nsid w:val="4AE44A57"/>
+    <w:multiLevelType w:val="hybridMultilevel"/>
+    <w:tmpl w:val="6DBEA52C"/>
+    <w:lvl w:ilvl="0" w:tplc="04090001">
+      <w:start w:val="1"/>
+      <w:numFmt w:val="bullet"/>
+      <w:lvlText w:val=""/>
+      <w:lvlJc w:val="left"/>
+      <w:pPr>
+        <w:ind w:left="720" w:hanging="360"/>
+      </w:pPr>
+      <w:rPr>
+        <w:rFonts w:ascii="Symbol" w:hAnsi="Symbol" w:hint="default"/>
+      </w:rPr>
+    </w:lvl>
+    <w:lvl w:ilvl="1" w:tplc="04090003" w:tentative="1">
+      <w:start w:val="1"/>
+      <w:numFmt w:val="bullet"/>
+      <w:lvlText w:val="o"/>
+      <w:lvlJc w:val="left"/>
+      <w:pPr>
+        <w:ind w:left="1440" w:hanging="360"/>
+      </w:pPr>
+      <w:rPr>
+        <w:rFonts w:ascii="Courier New" w:hAnsi="Courier New" w:cs="Courier New" w:hint="default"/>
+      </w:rPr>
+    </w:lvl>
+    <w:lvl w:ilvl="2" w:tplc="04090005" w:tentative="1">
+      <w:start w:val="1"/>
+      <w:numFmt w:val="bullet"/>
+      <w:lvlText w:val=""/>
+      <w:lvlJc w:val="left"/>
+      <w:pPr>
+        <w:ind w:left="2160" w:hanging="360"/>
+      </w:pPr>
+      <w:rPr>
+        <w:rFonts w:ascii="Wingdings" w:hAnsi="Wingdings" w:hint="default"/>
+      </w:rPr>
+    </w:lvl>
+    <w:lvl w:ilvl="3" w:tplc="04090001" w:tentative="1">
+      <w:start w:val="1"/>
+      <w:numFmt w:val="bullet"/>
+      <w:lvlText w:val=""/>
+      <w:lvlJc w:val="left"/>
+      <w:pPr>
+        <w:ind w:left="2880" w:hanging="360"/>
+      </w:pPr>
+      <w:rPr>
+        <w:rFonts w:ascii="Symbol" w:hAnsi="Symbol" w:hint="default"/>
+      </w:rPr>
+    </w:lvl>
+    <w:lvl w:ilvl="4" w:tplc="04090003" w:tentative="1">
+      <w:start w:val="1"/>
+      <w:numFmt w:val="bullet"/>
+      <w:lvlText w:val="o"/>
+      <w:lvlJc w:val="left"/>
+      <w:pPr>
+        <w:ind w:left="3600" w:hanging="360"/>
+      </w:pPr>
+      <w:rPr>
+        <w:rFonts w:ascii="Courier New" w:hAnsi="Courier New" w:cs="Courier New" w:hint="default"/>
+      </w:rPr>
+    </w:lvl>
+    <w:lvl w:ilvl="5" w:tplc="04090005" w:tentative="1">
+      <w:start w:val="1"/>
+      <w:numFmt w:val="bullet"/>
+      <w:lvlText w:val=""/>
+      <w:lvlJc w:val="left"/>
+      <w:pPr>
+        <w:ind w:left="4320" w:hanging="360"/>
+      </w:pPr>
+      <w:rPr>
+        <w:rFonts w:ascii="Wingdings" w:hAnsi="Wingdings" w:hint="default"/>
+      </w:rPr>
+    </w:lvl>
+    <w:lvl w:ilvl="6" w:tplc="04090001" w:tentative="1">
+      <w:start w:val="1"/>
+      <w:numFmt w:val="bullet"/>
+      <w:lvlText w:val=""/>
+      <w:lvlJc w:val="left"/>
+      <w:pPr>
+        <w:ind w:left="5040" w:hanging="360"/>
+      </w:pPr>
+      <w:rPr>
+        <w:rFonts w:ascii="Symbol" w:hAnsi="Symbol" w:hint="default"/>
+      </w:rPr>
+    </w:lvl>
+    <w:lvl w:ilvl="7" w:tplc="04090003" w:tentative="1">
+      <w:start w:val="1"/>
+      <w:numFmt w:val="bullet"/>
+      <w:lvlText w:val="o"/>
+      <w:lvlJc w:val="left"/>
+      <w:pPr>
+        <w:ind w:left="5760" w:hanging="360"/>
+      </w:pPr>
+      <w:rPr>
+        <w:rFonts w:ascii="Courier New" w:hAnsi="Courier New" w:cs="Courier New" w:hint="default"/>
+      </w:rPr>
+    </w:lvl>
+    <w:lvl w:ilvl="8" w:tplc="04090005" w:tentative="1">
+      <w:start w:val="1"/>
+      <w:numFmt w:val="bullet"/>
+      <w:lvlText w:val=""/>
+      <w:lvlJc w:val="left"/>
+      <w:pPr>
+        <w:ind w:left="6480" w:hanging="360"/>
+      </w:pPr>
+      <w:rPr>
+        <w:rFonts w:ascii="Wingdings" w:hAnsi="Wingdings" w:hint="default"/>
+      </w:rPr>
+    </w:lvl>
+  </w:abstractNum>
+  <w:abstractNum w:abstractNumId="5" w15:restartNumberingAfterBreak="0">
+    <w:nsid w:val="55100CDE"/>
+    <w:multiLevelType w:val="hybridMultilevel"/>
+    <w:tmpl w:val="C92AE964"/>
+    <w:lvl w:ilvl="0" w:tplc="04090001">
+      <w:start w:val="1"/>
+      <w:numFmt w:val="bullet"/>
+      <w:lvlText w:val=""/>
+      <w:lvlJc w:val="left"/>
+      <w:pPr>
+        <w:ind w:left="720" w:hanging="360"/>
+      </w:pPr>
+      <w:rPr>
+        <w:rFonts w:ascii="Symbol" w:hAnsi="Symbol" w:hint="default"/>
+      </w:rPr>
+    </w:lvl>
+    <w:lvl w:ilvl="1" w:tplc="04090003" w:tentative="1">
+      <w:start w:val="1"/>
+      <w:numFmt w:val="bullet"/>
+      <w:lvlText w:val="o"/>
+      <w:lvlJc w:val="left"/>
+      <w:pPr>
+        <w:ind w:left="1440" w:hanging="360"/>
+      </w:pPr>
+      <w:rPr>
+        <w:rFonts w:ascii="Courier New" w:hAnsi="Courier New" w:cs="Courier New" w:hint="default"/>
+      </w:rPr>
+    </w:lvl>
+    <w:lvl w:ilvl="2" w:tplc="04090005" w:tentative="1">
+      <w:start w:val="1"/>
+      <w:numFmt w:val="bullet"/>
+      <w:lvlText w:val=""/>
+      <w:lvlJc w:val="left"/>
+      <w:pPr>
+        <w:ind w:left="2160" w:hanging="360"/>
+      </w:pPr>
+      <w:rPr>
+        <w:rFonts w:ascii="Wingdings" w:hAnsi="Wingdings" w:hint="default"/>
+      </w:rPr>
+    </w:lvl>
+    <w:lvl w:ilvl="3" w:tplc="04090001" w:tentative="1">
+      <w:start w:val="1"/>
+      <w:numFmt w:val="bullet"/>
+      <w:lvlText w:val=""/>
+      <w:lvlJc w:val="left"/>
+      <w:pPr>
+        <w:ind w:left="2880" w:hanging="360"/>
+      </w:pPr>
+      <w:rPr>
+        <w:rFonts w:ascii="Symbol" w:hAnsi="Symbol" w:hint="default"/>
+      </w:rPr>
+    </w:lvl>
+    <w:lvl w:ilvl="4" w:tplc="04090003" w:tentative="1">
+      <w:start w:val="1"/>
+      <w:numFmt w:val="bullet"/>
+      <w:lvlText w:val="o"/>
+      <w:lvlJc w:val="left"/>
+      <w:pPr>
+        <w:ind w:left="3600" w:hanging="360"/>
+      </w:pPr>
+      <w:rPr>
+        <w:rFonts w:ascii="Courier New" w:hAnsi="Courier New" w:cs="Courier New" w:hint="default"/>
+      </w:rPr>
+    </w:lvl>
+    <w:lvl w:ilvl="5" w:tplc="04090005" w:tentative="1">
+      <w:start w:val="1"/>
+      <w:numFmt w:val="bullet"/>
+      <w:lvlText w:val=""/>
+      <w:lvlJc w:val="left"/>
+      <w:pPr>
+        <w:ind w:left="4320" w:hanging="360"/>
+      </w:pPr>
+      <w:rPr>
+        <w:rFonts w:ascii="Wingdings" w:hAnsi="Wingdings" w:hint="default"/>
+      </w:rPr>
+    </w:lvl>
+    <w:lvl w:ilvl="6" w:tplc="04090001" w:tentative="1">
+      <w:start w:val="1"/>
+      <w:numFmt w:val="bullet"/>
+      <w:lvlText w:val=""/>
+      <w:lvlJc w:val="left"/>
+      <w:pPr>
+        <w:ind w:left="5040" w:hanging="360"/>
+      </w:pPr>
+      <w:rPr>
+        <w:rFonts w:ascii="Symbol" w:hAnsi="Symbol" w:hint="default"/>
+      </w:rPr>
+    </w:lvl>
+    <w:lvl w:ilvl="7" w:tplc="04090003" w:tentative="1">
+      <w:start w:val="1"/>
+      <w:numFmt w:val="bullet"/>
+      <w:lvlText w:val="o"/>
+      <w:lvlJc w:val="left"/>
+      <w:pPr>
+        <w:ind w:left="5760" w:hanging="360"/>
+      </w:pPr>
+      <w:rPr>
+        <w:rFonts w:ascii="Courier New" w:hAnsi="Courier New" w:cs="Courier New" w:hint="default"/>
+      </w:rPr>
+    </w:lvl>
+    <w:lvl w:ilvl="8" w:tplc="04090005" w:tentative="1">
+      <w:start w:val="1"/>
+      <w:numFmt w:val="bullet"/>
+      <w:lvlText w:val=""/>
+      <w:lvlJc w:val="left"/>
+      <w:pPr>
+        <w:ind w:left="6480" w:hanging="360"/>
+      </w:pPr>
+      <w:rPr>
+        <w:rFonts w:ascii="Wingdings" w:hAnsi="Wingdings" w:hint="default"/>
+      </w:rPr>
+    </w:lvl>
+  </w:abstractNum>
+  <w:abstractNum w:abstractNumId="6" w15:restartNumberingAfterBreak="0">
     <w:nsid w:val="6AD53DD1"/>
     <w:multiLevelType w:val="hybridMultilevel"/>
     <w:tmpl w:val="5CC21B2A"/>
@@ -1103,7 +2437,25 @@
     </w:lvl>
   </w:abstractNum>
   <w:num w:numId="1">
+    <w:abstractNumId w:val="6"/>
+  </w:num>
+  <w:num w:numId="2">
+    <w:abstractNumId w:val="3"/>
+  </w:num>
+  <w:num w:numId="3">
+    <w:abstractNumId w:val="5"/>
+  </w:num>
+  <w:num w:numId="4">
     <w:abstractNumId w:val="0"/>
+  </w:num>
+  <w:num w:numId="5">
+    <w:abstractNumId w:val="4"/>
+  </w:num>
+  <w:num w:numId="6">
+    <w:abstractNumId w:val="1"/>
+  </w:num>
+  <w:num w:numId="7">
+    <w:abstractNumId w:val="2"/>
   </w:num>
 </w:numbering>
 </file>
@@ -1125,7 +2477,7 @@
       </w:pPr>
     </w:pPrDefault>
   </w:docDefaults>
-  <w:latentStyles w:defLockedState="0" w:defUIPriority="99" w:defSemiHidden="0" w:defUnhideWhenUsed="0" w:defQFormat="0" w:count="372">
+  <w:latentStyles w:defLockedState="0" w:defUIPriority="99" w:defSemiHidden="0" w:defUnhideWhenUsed="0" w:defQFormat="0" w:count="374">
     <w:lsdException w:name="Normal" w:uiPriority="0" w:qFormat="1"/>
     <w:lsdException w:name="heading 1" w:uiPriority="9" w:qFormat="1"/>
     <w:lsdException w:name="heading 2" w:semiHidden="1" w:uiPriority="9" w:unhideWhenUsed="1" w:qFormat="1"/>
@@ -1231,7 +2583,6 @@
     <w:lsdException w:name="HTML Sample" w:semiHidden="1" w:unhideWhenUsed="1"/>
     <w:lsdException w:name="HTML Typewriter" w:semiHidden="1" w:unhideWhenUsed="1"/>
     <w:lsdException w:name="HTML Variable" w:semiHidden="1" w:unhideWhenUsed="1"/>
-    <w:lsdException w:name="Normal Table" w:semiHidden="1" w:unhideWhenUsed="1"/>
     <w:lsdException w:name="annotation subject" w:semiHidden="1" w:unhideWhenUsed="1"/>
     <w:lsdException w:name="No List" w:semiHidden="1" w:unhideWhenUsed="1"/>
     <w:lsdException w:name="Outline List 1" w:semiHidden="1" w:unhideWhenUsed="1"/>
@@ -1277,11 +2628,9 @@
     <w:lsdException w:name="Table Subtle 1" w:semiHidden="1" w:unhideWhenUsed="1"/>
     <w:lsdException w:name="Table Subtle 2" w:semiHidden="1" w:unhideWhenUsed="1"/>
     <w:lsdException w:name="Table Web 1" w:semiHidden="1" w:unhideWhenUsed="1"/>
-    <w:lsdException w:name="Table Web 2" w:semiHidden="1" w:unhideWhenUsed="1"/>
     <w:lsdException w:name="Table Web 3" w:semiHidden="1" w:unhideWhenUsed="1"/>
     <w:lsdException w:name="Balloon Text" w:semiHidden="1" w:unhideWhenUsed="1"/>
     <w:lsdException w:name="Table Grid" w:uiPriority="39"/>
-    <w:lsdException w:name="Table Theme" w:semiHidden="1" w:unhideWhenUsed="1"/>
     <w:lsdException w:name="Placeholder Text" w:semiHidden="1"/>
     <w:lsdException w:name="No Spacing" w:uiPriority="1" w:qFormat="1"/>
     <w:lsdException w:name="Light Shading" w:uiPriority="60"/>
@@ -1498,6 +2847,8 @@
     <w:lsdException w:name="List Table 6 Colorful Accent 6" w:uiPriority="51"/>
     <w:lsdException w:name="List Table 7 Colorful Accent 6" w:uiPriority="52"/>
     <w:lsdException w:name="Mention" w:semiHidden="1" w:unhideWhenUsed="1"/>
+    <w:lsdException w:name="Smart Hyperlink" w:semiHidden="1" w:unhideWhenUsed="1"/>
+    <w:lsdException w:name="Hashtag" w:semiHidden="1" w:unhideWhenUsed="1"/>
   </w:latentStyles>
   <w:style w:type="paragraph" w:default="1" w:styleId="Normal">
     <w:name w:val="Normal"/>

</xml_diff>

<commit_message>
dfd4 Quality assurance Softdev docu
</commit_message>
<xml_diff>
--- a/Documentation/Document.docx
+++ b/Documentation/Document.docx
@@ -1,6 +1,6 @@
 
 <file path=word/document.xml><?xml version="1.0" encoding="utf-8"?>
-<w:document xmlns:wpc="http://schemas.microsoft.com/office/word/2010/wordprocessingCanvas" xmlns:cx="http://schemas.microsoft.com/office/drawing/2014/chartex" xmlns:cx1="http://schemas.microsoft.com/office/drawing/2015/9/8/chartex" xmlns:cx2="http://schemas.microsoft.com/office/drawing/2015/10/21/chartex" xmlns:cx3="http://schemas.microsoft.com/office/drawing/2016/5/9/chartex" xmlns:cx4="http://schemas.microsoft.com/office/drawing/2016/5/10/chartex" xmlns:cx5="http://schemas.microsoft.com/office/drawing/2016/5/11/chartex" xmlns:mc="http://schemas.openxmlformats.org/markup-compatibility/2006" xmlns:o="urn:schemas-microsoft-com:office:office" xmlns:r="http://schemas.openxmlformats.org/officeDocument/2006/relationships" xmlns:m="http://schemas.openxmlformats.org/officeDocument/2006/math" xmlns:v="urn:schemas-microsoft-com:vml" xmlns:wp14="http://schemas.microsoft.com/office/word/2010/wordprocessingDrawing" xmlns:wp="http://schemas.openxmlformats.org/drawingml/2006/wordprocessingDrawing" xmlns:w10="urn:schemas-microsoft-com:office:word" xmlns:w="http://schemas.openxmlformats.org/wordprocessingml/2006/main" xmlns:w14="http://schemas.microsoft.com/office/word/2010/wordml" xmlns:w15="http://schemas.microsoft.com/office/word/2012/wordml" xmlns:w16se="http://schemas.microsoft.com/office/word/2015/wordml/symex" xmlns:wpg="http://schemas.microsoft.com/office/word/2010/wordprocessingGroup" xmlns:wpi="http://schemas.microsoft.com/office/word/2010/wordprocessingInk" xmlns:wne="http://schemas.microsoft.com/office/word/2006/wordml" xmlns:wps="http://schemas.microsoft.com/office/word/2010/wordprocessingShape" mc:Ignorable="w14 w15 w16se wp14">
+<w:document xmlns:wpc="http://schemas.microsoft.com/office/word/2010/wordprocessingCanvas" xmlns:cx="http://schemas.microsoft.com/office/drawing/2014/chartex" xmlns:cx1="http://schemas.microsoft.com/office/drawing/2015/9/8/chartex" xmlns:cx2="http://schemas.microsoft.com/office/drawing/2015/10/21/chartex" xmlns:mc="http://schemas.openxmlformats.org/markup-compatibility/2006" xmlns:o="urn:schemas-microsoft-com:office:office" xmlns:r="http://schemas.openxmlformats.org/officeDocument/2006/relationships" xmlns:m="http://schemas.openxmlformats.org/officeDocument/2006/math" xmlns:v="urn:schemas-microsoft-com:vml" xmlns:wp14="http://schemas.microsoft.com/office/word/2010/wordprocessingDrawing" xmlns:wp="http://schemas.openxmlformats.org/drawingml/2006/wordprocessingDrawing" xmlns:w10="urn:schemas-microsoft-com:office:word" xmlns:w="http://schemas.openxmlformats.org/wordprocessingml/2006/main" xmlns:w14="http://schemas.microsoft.com/office/word/2010/wordml" xmlns:w15="http://schemas.microsoft.com/office/word/2012/wordml" xmlns:w16se="http://schemas.microsoft.com/office/word/2015/wordml/symex" xmlns:wpg="http://schemas.microsoft.com/office/word/2010/wordprocessingGroup" xmlns:wpi="http://schemas.microsoft.com/office/word/2010/wordprocessingInk" xmlns:wne="http://schemas.microsoft.com/office/word/2006/wordml" xmlns:wps="http://schemas.microsoft.com/office/word/2010/wordprocessingShape" mc:Ignorable="w14 w15 w16se wp14">
   <w:body>
     <w:p>
       <w:pPr>
@@ -158,6 +158,221 @@
           <w:color w:val="000000" w:themeColor="text1"/>
         </w:rPr>
         <w:t>families that will be affected.</w:t>
+      </w:r>
+    </w:p>
+    <w:p>
+      <w:pPr>
+        <w:pStyle w:val="paragraph"/>
+        <w:spacing w:before="0" w:beforeAutospacing="0" w:after="0" w:afterAutospacing="0"/>
+        <w:jc w:val="both"/>
+        <w:textAlignment w:val="baseline"/>
+        <w:rPr>
+          <w:rStyle w:val="eop"/>
+          <w:color w:val="000000" w:themeColor="text1"/>
+        </w:rPr>
+      </w:pPr>
+    </w:p>
+    <w:p>
+      <w:pPr>
+        <w:pStyle w:val="paragraph"/>
+        <w:spacing w:before="240" w:beforeAutospacing="0" w:after="0" w:afterAutospacing="0"/>
+        <w:jc w:val="both"/>
+        <w:textAlignment w:val="baseline"/>
+        <w:rPr>
+          <w:b/>
+          <w:color w:val="000000"/>
+          <w:shd w:val="clear" w:color="auto" w:fill="FFFFFF"/>
+        </w:rPr>
+      </w:pPr>
+      <w:r>
+        <w:rPr>
+          <w:b/>
+          <w:color w:val="000000"/>
+          <w:shd w:val="clear" w:color="auto" w:fill="FFFFFF"/>
+        </w:rPr>
+        <w:t xml:space="preserve">Project </w:t>
+      </w:r>
+      <w:r>
+        <w:rPr>
+          <w:b/>
+          <w:color w:val="000000"/>
+          <w:shd w:val="clear" w:color="auto" w:fill="FFFFFF"/>
+        </w:rPr>
+        <w:t>Description</w:t>
+      </w:r>
+    </w:p>
+    <w:p>
+      <w:pPr>
+        <w:pStyle w:val="paragraph"/>
+        <w:spacing w:before="240" w:beforeAutospacing="0" w:after="0" w:afterAutospacing="0"/>
+        <w:ind w:firstLine="720"/>
+        <w:jc w:val="both"/>
+        <w:textAlignment w:val="baseline"/>
+        <w:rPr>
+          <w:color w:val="000000"/>
+          <w:shd w:val="clear" w:color="auto" w:fill="FFFFFF"/>
+        </w:rPr>
+      </w:pPr>
+      <w:r>
+        <w:rPr>
+          <w:color w:val="000000"/>
+          <w:shd w:val="clear" w:color="auto" w:fill="FFFFFF"/>
+        </w:rPr>
+        <w:t xml:space="preserve">The proposed system </w:t>
+      </w:r>
+      <w:r>
+        <w:rPr>
+          <w:color w:val="000000"/>
+          <w:shd w:val="clear" w:color="auto" w:fill="FFFFFF"/>
+        </w:rPr>
+        <w:t xml:space="preserve">has the capability to track relevant data from different NDRRMC </w:t>
+      </w:r>
+      <w:r>
+        <w:rPr>
+          <w:color w:val="000000"/>
+          <w:shd w:val="clear" w:color="auto" w:fill="FFFFFF"/>
+        </w:rPr>
+        <w:t>independent</w:t>
+      </w:r>
+      <w:r>
+        <w:rPr>
+          <w:color w:val="000000"/>
+          <w:shd w:val="clear" w:color="auto" w:fill="FFFFFF"/>
+        </w:rPr>
+        <w:t xml:space="preserve"> systems (e.g. Logistics, Inventory, Procurement, etc.)</w:t>
+      </w:r>
+      <w:r>
+        <w:rPr>
+          <w:color w:val="000000"/>
+          <w:shd w:val="clear" w:color="auto" w:fill="FFFFFF"/>
+        </w:rPr>
+        <w:t xml:space="preserve"> that are connected to Data Warehouse</w:t>
+      </w:r>
+      <w:r>
+        <w:rPr>
+          <w:color w:val="000000"/>
+          <w:shd w:val="clear" w:color="auto" w:fill="FFFFFF"/>
+        </w:rPr>
+        <w:t>. The collection of data</w:t>
+      </w:r>
+      <w:r>
+        <w:rPr>
+          <w:color w:val="000000"/>
+          <w:shd w:val="clear" w:color="auto" w:fill="FFFFFF"/>
+        </w:rPr>
+        <w:t xml:space="preserve"> gathered is</w:t>
+      </w:r>
+      <w:r>
+        <w:rPr>
+          <w:color w:val="000000"/>
+          <w:shd w:val="clear" w:color="auto" w:fill="FFFFFF"/>
+        </w:rPr>
+        <w:t xml:space="preserve"> </w:t>
+      </w:r>
+      <w:r>
+        <w:rPr>
+          <w:color w:val="000000"/>
+          <w:shd w:val="clear" w:color="auto" w:fill="FFFFFF"/>
+        </w:rPr>
+        <w:t>limited only</w:t>
+      </w:r>
+      <w:r>
+        <w:rPr>
+          <w:color w:val="000000"/>
+          <w:shd w:val="clear" w:color="auto" w:fill="FFFFFF"/>
+        </w:rPr>
+        <w:t xml:space="preserve"> on the area where the LGU admin has the responsibility to monitor. The system also includes disaster advisory alert to make the information rapidly available for better preparedness and action. The responsible </w:t>
+      </w:r>
+      <w:r>
+        <w:rPr>
+          <w:color w:val="000000"/>
+          <w:shd w:val="clear" w:color="auto" w:fill="FFFFFF"/>
+        </w:rPr>
+        <w:t>LGU admin will then receive a notification about the upcoming disaster details</w:t>
+      </w:r>
+      <w:r>
+        <w:rPr>
+          <w:color w:val="000000"/>
+          <w:shd w:val="clear" w:color="auto" w:fill="FFFFFF"/>
+        </w:rPr>
+        <w:t xml:space="preserve">. </w:t>
+      </w:r>
+    </w:p>
+    <w:p>
+      <w:pPr>
+        <w:pStyle w:val="paragraph"/>
+        <w:spacing w:before="240" w:beforeAutospacing="0" w:after="0" w:afterAutospacing="0"/>
+        <w:ind w:firstLine="720"/>
+        <w:jc w:val="both"/>
+        <w:textAlignment w:val="baseline"/>
+        <w:rPr>
+          <w:rStyle w:val="eop"/>
+          <w:color w:val="000000"/>
+          <w:shd w:val="clear" w:color="auto" w:fill="FFFFFF"/>
+        </w:rPr>
+      </w:pPr>
+      <w:r>
+        <w:rPr>
+          <w:color w:val="000000"/>
+          <w:shd w:val="clear" w:color="auto" w:fill="FFFFFF"/>
+        </w:rPr>
+        <w:t xml:space="preserve">Since the data from different system will be put on use and the information of preparations for previous disaster are already </w:t>
+      </w:r>
+      <w:r>
+        <w:rPr>
+          <w:color w:val="000000"/>
+          <w:shd w:val="clear" w:color="auto" w:fill="FFFFFF"/>
+        </w:rPr>
+        <w:t>in</w:t>
+      </w:r>
+      <w:r>
+        <w:rPr>
+          <w:color w:val="000000"/>
+          <w:shd w:val="clear" w:color="auto" w:fill="FFFFFF"/>
+        </w:rPr>
+        <w:t xml:space="preserve"> the system, it will </w:t>
+      </w:r>
+      <w:r>
+        <w:rPr>
+          <w:color w:val="000000"/>
+          <w:shd w:val="clear" w:color="auto" w:fill="FFFFFF"/>
+        </w:rPr>
+        <w:t xml:space="preserve">help the NDRRMC and/or the LGU admin </w:t>
+      </w:r>
+      <w:r>
+        <w:rPr>
+          <w:color w:val="000000"/>
+          <w:shd w:val="clear" w:color="auto" w:fill="FFFFFF"/>
+        </w:rPr>
+        <w:t xml:space="preserve">for recommendation and decision making in analyzing the needs </w:t>
+      </w:r>
+      <w:r>
+        <w:rPr>
+          <w:color w:val="000000"/>
+          <w:shd w:val="clear" w:color="auto" w:fill="FFFFFF"/>
+        </w:rPr>
+        <w:t>for the</w:t>
+      </w:r>
+      <w:r>
+        <w:rPr>
+          <w:color w:val="000000"/>
+          <w:shd w:val="clear" w:color="auto" w:fill="FFFFFF"/>
+        </w:rPr>
+        <w:t xml:space="preserve"> upcoming disaster. From the collected data and the details of advisory received, the Admin can easily evaluate and identify what preparation he/she should do. </w:t>
+      </w:r>
+      <w:r>
+        <w:rPr>
+          <w:color w:val="000000"/>
+          <w:shd w:val="clear" w:color="auto" w:fill="FFFFFF"/>
+        </w:rPr>
+        <w:t>It will also be useful in</w:t>
+      </w:r>
+      <w:r>
+        <w:rPr>
+          <w:color w:val="000000"/>
+          <w:shd w:val="clear" w:color="auto" w:fill="FFFFFF"/>
+        </w:rPr>
+        <w:t xml:space="preserve"> improving the planning process, correcting problems and obviating similar problems in the future.</w:t>
       </w:r>
     </w:p>
     <w:p>
@@ -392,6 +607,7 @@
           <w:b/>
           <w:color w:val="000000" w:themeColor="text1"/>
         </w:rPr>
+        <w:lastRenderedPageBreak/>
         <w:t>Scope and Limitation</w:t>
       </w:r>
       <w:r>
@@ -519,6 +735,352 @@
     </w:p>
     <w:p>
       <w:pPr>
+        <w:pStyle w:val="paragraph"/>
+        <w:spacing w:before="0" w:beforeAutospacing="0" w:after="0" w:afterAutospacing="0"/>
+        <w:jc w:val="both"/>
+        <w:textAlignment w:val="baseline"/>
+        <w:rPr>
+          <w:b/>
+          <w:color w:val="000000" w:themeColor="text1"/>
+        </w:rPr>
+      </w:pPr>
+      <w:r>
+        <w:rPr>
+          <w:b/>
+          <w:color w:val="000000" w:themeColor="text1"/>
+        </w:rPr>
+        <w:t>Review of Related Literature/System</w:t>
+      </w:r>
+    </w:p>
+    <w:p>
+      <w:pPr>
+        <w:pStyle w:val="paragraph"/>
+        <w:spacing w:before="0" w:beforeAutospacing="0" w:after="0" w:afterAutospacing="0"/>
+        <w:jc w:val="both"/>
+        <w:textAlignment w:val="baseline"/>
+        <w:rPr>
+          <w:color w:val="000000" w:themeColor="text1"/>
+        </w:rPr>
+      </w:pPr>
+    </w:p>
+    <w:p>
+      <w:pPr>
+        <w:pStyle w:val="paragraph"/>
+        <w:spacing w:before="0" w:beforeAutospacing="0" w:after="0" w:afterAutospacing="0"/>
+        <w:jc w:val="both"/>
+        <w:textAlignment w:val="baseline"/>
+        <w:rPr>
+          <w:color w:val="000000" w:themeColor="text1"/>
+        </w:rPr>
+      </w:pPr>
+      <w:proofErr w:type="spellStart"/>
+      <w:r>
+        <w:rPr>
+          <w:color w:val="000000" w:themeColor="text1"/>
+        </w:rPr>
+        <w:t>Sahana</w:t>
+      </w:r>
+      <w:proofErr w:type="spellEnd"/>
+      <w:r>
+        <w:rPr>
+          <w:color w:val="000000" w:themeColor="text1"/>
+        </w:rPr>
+        <w:t xml:space="preserve"> Eden (Emergency Development </w:t>
+      </w:r>
+      <w:proofErr w:type="spellStart"/>
+      <w:r>
+        <w:rPr>
+          <w:color w:val="000000" w:themeColor="text1"/>
+        </w:rPr>
+        <w:t>ENvironment</w:t>
+      </w:r>
+      <w:proofErr w:type="spellEnd"/>
+      <w:r>
+        <w:rPr>
+          <w:color w:val="000000" w:themeColor="text1"/>
+        </w:rPr>
+        <w:t xml:space="preserve">) </w:t>
+      </w:r>
+    </w:p>
+    <w:p>
+      <w:pPr>
+        <w:pStyle w:val="paragraph"/>
+        <w:spacing w:before="0" w:beforeAutospacing="0" w:after="0" w:afterAutospacing="0"/>
+        <w:jc w:val="both"/>
+        <w:textAlignment w:val="baseline"/>
+        <w:rPr>
+          <w:color w:val="000000" w:themeColor="text1"/>
+        </w:rPr>
+      </w:pPr>
+      <w:r>
+        <w:rPr>
+          <w:color w:val="000000" w:themeColor="text1"/>
+        </w:rPr>
+        <w:tab/>
+        <w:t xml:space="preserve">This software provides solution to manage the organizations, people, projects, inventory and assets as well as collecting information through maps. This is designed to help Disaster Management practitioners to better mitigate, prepare for, respond to and recover form disaster more effectively and efficiently. </w:t>
+      </w:r>
+      <w:proofErr w:type="spellStart"/>
+      <w:r>
+        <w:rPr>
+          <w:color w:val="000000" w:themeColor="text1"/>
+        </w:rPr>
+        <w:t>Sahana</w:t>
+      </w:r>
+      <w:proofErr w:type="spellEnd"/>
+      <w:r>
+        <w:rPr>
+          <w:color w:val="000000" w:themeColor="text1"/>
+        </w:rPr>
+        <w:t xml:space="preserve"> Eden contains a number of different modules which can be configured to provide a wide range of functionality.  Its main capabilities are organization registry, project tracking, human resources, inventory, assets, assessments, shelter management, scenarios and events, mapping and messaging. </w:t>
+      </w:r>
+    </w:p>
+    <w:p>
+      <w:pPr>
+        <w:pStyle w:val="paragraph"/>
+        <w:spacing w:before="0" w:beforeAutospacing="0" w:after="0" w:afterAutospacing="0"/>
+        <w:jc w:val="both"/>
+        <w:textAlignment w:val="baseline"/>
+        <w:rPr>
+          <w:color w:val="000000" w:themeColor="text1"/>
+        </w:rPr>
+      </w:pPr>
+      <w:r>
+        <w:rPr>
+          <w:color w:val="000000" w:themeColor="text1"/>
+        </w:rPr>
+        <w:t>(</w:t>
+      </w:r>
+      <w:hyperlink r:id="rId5" w:history="1">
+        <w:r>
+          <w:rPr>
+            <w:rStyle w:val="Hyperlink"/>
+          </w:rPr>
+          <w:t>https://sahanafoundation.org/products/eden</w:t>
+        </w:r>
+      </w:hyperlink>
+      <w:r>
+        <w:rPr>
+          <w:color w:val="000000" w:themeColor="text1"/>
+        </w:rPr>
+        <w:t xml:space="preserve"> )</w:t>
+      </w:r>
+    </w:p>
+    <w:p>
+      <w:pPr>
+        <w:pStyle w:val="paragraph"/>
+        <w:spacing w:before="0" w:beforeAutospacing="0" w:after="0" w:afterAutospacing="0"/>
+        <w:jc w:val="both"/>
+        <w:textAlignment w:val="baseline"/>
+        <w:rPr>
+          <w:color w:val="000000" w:themeColor="text1"/>
+        </w:rPr>
+      </w:pPr>
+    </w:p>
+    <w:p>
+      <w:pPr>
+        <w:pStyle w:val="paragraph"/>
+        <w:spacing w:before="0" w:beforeAutospacing="0" w:after="0" w:afterAutospacing="0"/>
+        <w:jc w:val="both"/>
+        <w:textAlignment w:val="baseline"/>
+        <w:rPr>
+          <w:color w:val="000000" w:themeColor="text1"/>
+        </w:rPr>
+      </w:pPr>
+      <w:r>
+        <w:rPr>
+          <w:color w:val="000000" w:themeColor="text1"/>
+        </w:rPr>
+        <w:t>Pentaho Analysis Too</w:t>
+      </w:r>
+      <w:r>
+        <w:rPr>
+          <w:color w:val="000000" w:themeColor="text1"/>
+        </w:rPr>
+        <w:t>l</w:t>
+      </w:r>
+    </w:p>
+    <w:p>
+      <w:pPr>
+        <w:pStyle w:val="paragraph"/>
+        <w:spacing w:before="0" w:beforeAutospacing="0" w:after="0" w:afterAutospacing="0"/>
+        <w:jc w:val="both"/>
+        <w:textAlignment w:val="baseline"/>
+        <w:rPr>
+          <w:color w:val="000000" w:themeColor="text1"/>
+        </w:rPr>
+      </w:pPr>
+      <w:r>
+        <w:rPr>
+          <w:color w:val="000000" w:themeColor="text1"/>
+        </w:rPr>
+        <w:tab/>
+      </w:r>
+      <w:r>
+        <w:rPr>
+          <w:color w:val="000000" w:themeColor="text1"/>
+        </w:rPr>
+        <w:t xml:space="preserve">Pentaho Business Analytics </w:t>
+      </w:r>
+      <w:r>
+        <w:rPr>
+          <w:color w:val="000000" w:themeColor="text1"/>
+        </w:rPr>
+        <w:t>is an open source visual integration tool</w:t>
+      </w:r>
+      <w:r>
+        <w:rPr>
+          <w:color w:val="000000" w:themeColor="text1"/>
+        </w:rPr>
+        <w:t xml:space="preserve"> with comprehensive data discovery and visualization, interactive reporting, dashboards and predictive analytics.  </w:t>
+      </w:r>
+      <w:r>
+        <w:rPr>
+          <w:color w:val="000000" w:themeColor="text1"/>
+        </w:rPr>
+        <w:t xml:space="preserve">Pentaho is </w:t>
+      </w:r>
+      <w:r>
+        <w:rPr>
+          <w:color w:val="000000" w:themeColor="text1"/>
+        </w:rPr>
+        <w:t>embeddable architecture supports any type or source of data with native support for Hadoop, NoSQL and analytic databases.</w:t>
+      </w:r>
+      <w:r>
+        <w:rPr>
+          <w:color w:val="000000" w:themeColor="text1"/>
+        </w:rPr>
+        <w:t xml:space="preserve"> It also s</w:t>
+      </w:r>
+      <w:r>
+        <w:rPr>
+          <w:color w:val="000000" w:themeColor="text1"/>
+        </w:rPr>
+        <w:t>upport</w:t>
+      </w:r>
+      <w:r>
+        <w:rPr>
+          <w:color w:val="000000" w:themeColor="text1"/>
+        </w:rPr>
+        <w:t>s</w:t>
+      </w:r>
+      <w:r>
+        <w:rPr>
+          <w:color w:val="000000" w:themeColor="text1"/>
+        </w:rPr>
+        <w:t xml:space="preserve"> and augment</w:t>
+      </w:r>
+      <w:r>
+        <w:rPr>
+          <w:color w:val="000000" w:themeColor="text1"/>
+        </w:rPr>
+        <w:t>s</w:t>
+      </w:r>
+      <w:r>
+        <w:rPr>
+          <w:color w:val="000000" w:themeColor="text1"/>
+        </w:rPr>
+        <w:t xml:space="preserve"> “human decision-making” with automated algorithms and machine learning</w:t>
+      </w:r>
+      <w:r>
+        <w:rPr>
+          <w:color w:val="000000" w:themeColor="text1"/>
+        </w:rPr>
+        <w:t xml:space="preserve">. </w:t>
+      </w:r>
+    </w:p>
+    <w:p>
+      <w:pPr>
+        <w:pStyle w:val="paragraph"/>
+        <w:spacing w:before="0" w:beforeAutospacing="0" w:after="0" w:afterAutospacing="0"/>
+        <w:jc w:val="both"/>
+        <w:textAlignment w:val="baseline"/>
+        <w:rPr>
+          <w:color w:val="000000" w:themeColor="text1"/>
+        </w:rPr>
+      </w:pPr>
+      <w:r>
+        <w:rPr>
+          <w:color w:val="000000" w:themeColor="text1"/>
+        </w:rPr>
+        <w:t>(</w:t>
+      </w:r>
+      <w:hyperlink r:id="rId6" w:history="1">
+        <w:r>
+          <w:rPr>
+            <w:rStyle w:val="Hyperlink"/>
+          </w:rPr>
+          <w:t>http://www.pentaho.com/solutions/government</w:t>
+        </w:r>
+      </w:hyperlink>
+      <w:r>
+        <w:rPr>
+          <w:color w:val="000000" w:themeColor="text1"/>
+        </w:rPr>
+        <w:t>)</w:t>
+      </w:r>
+    </w:p>
+    <w:p>
+      <w:pPr>
+        <w:pStyle w:val="paragraph"/>
+        <w:spacing w:before="0" w:beforeAutospacing="0" w:after="0" w:afterAutospacing="0"/>
+        <w:jc w:val="both"/>
+        <w:textAlignment w:val="baseline"/>
+        <w:rPr>
+          <w:color w:val="000000" w:themeColor="text1"/>
+        </w:rPr>
+      </w:pPr>
+    </w:p>
+    <w:p>
+      <w:pPr>
+        <w:pStyle w:val="paragraph"/>
+        <w:spacing w:before="0" w:beforeAutospacing="0" w:after="0" w:afterAutospacing="0"/>
+        <w:jc w:val="both"/>
+        <w:textAlignment w:val="baseline"/>
+      </w:pPr>
+      <w:r>
+        <w:rPr>
+          <w:color w:val="000000" w:themeColor="text1"/>
+        </w:rPr>
+        <w:t xml:space="preserve">Karnataka State Natural Disaster Monitoring Centre (KSNDMC) </w:t>
+      </w:r>
+      <w:r>
+        <w:t>GIS System</w:t>
+      </w:r>
+    </w:p>
+    <w:p>
+      <w:pPr>
+        <w:pStyle w:val="paragraph"/>
+        <w:spacing w:before="0" w:beforeAutospacing="0" w:after="0" w:afterAutospacing="0"/>
+        <w:ind w:firstLine="720"/>
+        <w:jc w:val="both"/>
+        <w:textAlignment w:val="baseline"/>
+      </w:pPr>
+      <w:r>
+        <w:t>KSNDMC provides regular weather and natural hazards-related updates to the farming community, agriculture and horticulture sector, fishermen, transport sector, power and electricity sector and state and district level disaster management authorities in Karnataka. The center provides ’Early Warning and Preparedness’ activities related to management of natural hazards in Karnataka. ‘Early Warning and Preparedness’ heavily depends on Department of Science and Technology(S&amp;T) inputs like reliable, accurate real/near real data on the hazard causing parameter, forecasting, data analyses, alert recognition and dissemination of alerts. Its objective is to develop a geospatial database for the decision making and management in an event of natural hazards, envisaged a system to capture the data in a near real-time and automate the generation of reports, alerts and early warnings to government bodies and communities. (</w:t>
+      </w:r>
+      <w:hyperlink r:id="rId7" w:history="1">
+        <w:r>
+          <w:rPr>
+            <w:rStyle w:val="Hyperlink"/>
+          </w:rPr>
+          <w:t>http://www.nasscom.in/sites/default/files/NIIT_Natural%20Disaster%20Monitoring%20Centre.pdf</w:t>
+        </w:r>
+      </w:hyperlink>
+      <w:r>
+        <w:t xml:space="preserve"> )</w:t>
+      </w:r>
+    </w:p>
+    <w:p>
+      <w:pPr>
+        <w:pStyle w:val="paragraph"/>
+        <w:spacing w:before="0" w:beforeAutospacing="0" w:after="0" w:afterAutospacing="0"/>
+        <w:ind w:firstLine="720"/>
+        <w:jc w:val="both"/>
+        <w:textAlignment w:val="baseline"/>
+      </w:pPr>
+    </w:p>
+    <w:p>
+      <w:pPr>
         <w:rPr>
           <w:rFonts w:ascii="Times New Roman" w:eastAsia="Times New Roman" w:hAnsi="Times New Roman" w:cs="Times New Roman"/>
           <w:b/>
@@ -526,28 +1088,21 @@
           <w:szCs w:val="24"/>
         </w:rPr>
       </w:pPr>
-      <w:r>
-        <w:rPr>
-          <w:b/>
-        </w:rPr>
-        <w:br w:type="page"/>
-      </w:r>
-    </w:p>
-    <w:p>
-      <w:pPr>
-        <w:pStyle w:val="paragraph"/>
-        <w:spacing w:before="0" w:beforeAutospacing="0" w:after="0" w:afterAutospacing="0"/>
-        <w:jc w:val="both"/>
-        <w:textAlignment w:val="baseline"/>
-        <w:rPr>
-          <w:b/>
-        </w:rPr>
-      </w:pPr>
-      <w:r>
-        <w:rPr>
-          <w:b/>
-        </w:rPr>
-        <w:lastRenderedPageBreak/>
+    </w:p>
+    <w:p>
+      <w:pPr>
+        <w:pStyle w:val="paragraph"/>
+        <w:spacing w:before="0" w:beforeAutospacing="0" w:after="0" w:afterAutospacing="0"/>
+        <w:jc w:val="both"/>
+        <w:textAlignment w:val="baseline"/>
+        <w:rPr>
+          <w:b/>
+        </w:rPr>
+      </w:pPr>
+      <w:r>
+        <w:rPr>
+          <w:b/>
+        </w:rPr>
         <w:t>Technical Background</w:t>
       </w:r>
     </w:p>
@@ -642,6 +1197,130 @@
       </w:pPr>
       <w:r>
         <w:tab/>
+      </w:r>
+    </w:p>
+    <w:p>
+      <w:pPr>
+        <w:pStyle w:val="paragraph"/>
+        <w:spacing w:after="0"/>
+        <w:jc w:val="both"/>
+        <w:textAlignment w:val="baseline"/>
+        <w:rPr>
+          <w:b/>
+          <w:color w:val="000000" w:themeColor="text1"/>
+        </w:rPr>
+      </w:pPr>
+      <w:r>
+        <w:rPr>
+          <w:b/>
+          <w:color w:val="000000" w:themeColor="text1"/>
+        </w:rPr>
+        <w:t>Requirements Analysis</w:t>
+      </w:r>
+    </w:p>
+    <w:p>
+      <w:pPr>
+        <w:pStyle w:val="paragraph"/>
+        <w:spacing w:before="0" w:beforeAutospacing="0" w:after="0" w:afterAutospacing="0"/>
+        <w:ind w:firstLine="720"/>
+        <w:jc w:val="both"/>
+        <w:textAlignment w:val="baseline"/>
+        <w:rPr>
+          <w:color w:val="000000" w:themeColor="text1"/>
+        </w:rPr>
+      </w:pPr>
+      <w:r>
+        <w:rPr>
+          <w:color w:val="000000" w:themeColor="text1"/>
+        </w:rPr>
+        <w:t xml:space="preserve">After </w:t>
+      </w:r>
+      <w:r>
+        <w:rPr>
+          <w:color w:val="000000" w:themeColor="text1"/>
+        </w:rPr>
+        <w:t xml:space="preserve">analyzing the problems that the NDRRMC encounter in </w:t>
+      </w:r>
+      <w:r>
+        <w:rPr>
+          <w:color w:val="000000"/>
+          <w:shd w:val="clear" w:color="auto" w:fill="FFFFFF"/>
+        </w:rPr>
+        <w:t>disaster preparation</w:t>
+      </w:r>
+      <w:r>
+        <w:rPr>
+          <w:color w:val="000000"/>
+          <w:shd w:val="clear" w:color="auto" w:fill="FFFFFF"/>
+        </w:rPr>
+        <w:t>,</w:t>
+      </w:r>
+      <w:r>
+        <w:rPr>
+          <w:color w:val="000000" w:themeColor="text1"/>
+        </w:rPr>
+        <w:t xml:space="preserve"> </w:t>
+      </w:r>
+      <w:r>
+        <w:rPr>
+          <w:color w:val="000000" w:themeColor="text1"/>
+        </w:rPr>
+        <w:t xml:space="preserve">the </w:t>
+      </w:r>
+      <w:r>
+        <w:rPr>
+          <w:color w:val="000000" w:themeColor="text1"/>
+        </w:rPr>
+        <w:t>team</w:t>
+      </w:r>
+      <w:r>
+        <w:rPr>
+          <w:color w:val="000000" w:themeColor="text1"/>
+        </w:rPr>
+        <w:t xml:space="preserve"> came up with </w:t>
+      </w:r>
+      <w:r>
+        <w:rPr>
+          <w:color w:val="000000" w:themeColor="text1"/>
+        </w:rPr>
+        <w:t xml:space="preserve">proposal of </w:t>
+      </w:r>
+      <w:r>
+        <w:rPr>
+          <w:color w:val="000000" w:themeColor="text1"/>
+        </w:rPr>
+        <w:t>possible solutions that the system could provide. Most problems tha</w:t>
+      </w:r>
+      <w:r>
+        <w:rPr>
+          <w:color w:val="000000" w:themeColor="text1"/>
+        </w:rPr>
+        <w:t xml:space="preserve">t the NDRRMC encounter </w:t>
+      </w:r>
+      <w:r>
+        <w:rPr>
+          <w:color w:val="000000"/>
+          <w:shd w:val="clear" w:color="auto" w:fill="FFFFFF"/>
+        </w:rPr>
+        <w:t>are lack of communication and coordination which might lead to absence of public awareness</w:t>
+      </w:r>
+      <w:r>
+        <w:rPr>
+          <w:color w:val="000000" w:themeColor="text1"/>
+        </w:rPr>
+        <w:t xml:space="preserve">. With </w:t>
+      </w:r>
+      <w:r>
+        <w:rPr>
+          <w:color w:val="000000" w:themeColor="text1"/>
+        </w:rPr>
+        <w:t>the NDRRMC Monitoring System</w:t>
+      </w:r>
+      <w:r>
+        <w:rPr>
+          <w:color w:val="000000" w:themeColor="text1"/>
+        </w:rPr>
+        <w:t>, the problem that the facility encounters will be resolved and minimized.</w:t>
       </w:r>
     </w:p>
     <w:p>
@@ -764,6 +1443,8 @@
         <w:jc w:val="both"/>
         <w:textAlignment w:val="baseline"/>
       </w:pPr>
+      <w:bookmarkStart w:id="0" w:name="_GoBack"/>
+      <w:bookmarkEnd w:id="0"/>
     </w:p>
     <w:p>
       <w:pPr>
@@ -928,7 +1609,7 @@
                     </pic:cNvPicPr>
                   </pic:nvPicPr>
                   <pic:blipFill>
-                    <a:blip r:embed="rId5">
+                    <a:blip r:embed="rId8">
                       <a:extLst>
                         <a:ext uri="{28A0092B-C50C-407E-A947-70E740481C1C}">
                           <a14:useLocalDpi xmlns:a14="http://schemas.microsoft.com/office/drawing/2010/main" val="0"/>
@@ -1007,8 +1688,6 @@
           <w:noProof/>
         </w:rPr>
       </w:pPr>
-      <w:bookmarkStart w:id="0" w:name="_GoBack"/>
-      <w:bookmarkEnd w:id="0"/>
       <w:r>
         <w:rPr>
           <w:b/>
@@ -1048,7 +1727,7 @@
                     <pic:cNvPicPr/>
                   </pic:nvPicPr>
                   <pic:blipFill rotWithShape="1">
-                    <a:blip r:embed="rId6">
+                    <a:blip r:embed="rId9">
                       <a:extLst>
                         <a:ext uri="{28A0092B-C50C-407E-A947-70E740481C1C}">
                           <a14:useLocalDpi xmlns:a14="http://schemas.microsoft.com/office/drawing/2010/main" val="0"/>
@@ -1152,7 +1831,7 @@
                     <pic:cNvPicPr/>
                   </pic:nvPicPr>
                   <pic:blipFill rotWithShape="1">
-                    <a:blip r:embed="rId7">
+                    <a:blip r:embed="rId10">
                       <a:extLst>
                         <a:ext uri="{28A0092B-C50C-407E-A947-70E740481C1C}">
                           <a14:useLocalDpi xmlns:a14="http://schemas.microsoft.com/office/drawing/2010/main" val="0"/>
@@ -1228,7 +1907,7 @@
                     <pic:cNvPicPr/>
                   </pic:nvPicPr>
                   <pic:blipFill>
-                    <a:blip r:embed="rId8">
+                    <a:blip r:embed="rId11">
                       <a:extLst>
                         <a:ext uri="{28A0092B-C50C-407E-A947-70E740481C1C}">
                           <a14:useLocalDpi xmlns:a14="http://schemas.microsoft.com/office/drawing/2010/main" val="0"/>
@@ -1299,7 +1978,7 @@
                     <pic:cNvPicPr/>
                   </pic:nvPicPr>
                   <pic:blipFill>
-                    <a:blip r:embed="rId9">
+                    <a:blip r:embed="rId12">
                       <a:extLst>
                         <a:ext uri="{28A0092B-C50C-407E-A947-70E740481C1C}">
                           <a14:useLocalDpi xmlns:a14="http://schemas.microsoft.com/office/drawing/2010/main" val="0"/>
@@ -1369,7 +2048,7 @@
                     <pic:cNvPicPr/>
                   </pic:nvPicPr>
                   <pic:blipFill rotWithShape="1">
-                    <a:blip r:embed="rId10">
+                    <a:blip r:embed="rId13">
                       <a:extLst>
                         <a:ext uri="{28A0092B-C50C-407E-A947-70E740481C1C}">
                           <a14:useLocalDpi xmlns:a14="http://schemas.microsoft.com/office/drawing/2010/main" val="0"/>
@@ -1445,7 +2124,7 @@
                     <pic:cNvPicPr/>
                   </pic:nvPicPr>
                   <pic:blipFill>
-                    <a:blip r:embed="rId11">
+                    <a:blip r:embed="rId14">
                       <a:extLst>
                         <a:ext uri="{28A0092B-C50C-407E-A947-70E740481C1C}">
                           <a14:useLocalDpi xmlns:a14="http://schemas.microsoft.com/office/drawing/2010/main" val="0"/>
@@ -1515,7 +2194,7 @@
                     <pic:cNvPicPr/>
                   </pic:nvPicPr>
                   <pic:blipFill>
-                    <a:blip r:embed="rId12">
+                    <a:blip r:embed="rId15">
                       <a:extLst>
                         <a:ext uri="{28A0092B-C50C-407E-A947-70E740481C1C}">
                           <a14:useLocalDpi xmlns:a14="http://schemas.microsoft.com/office/drawing/2010/main" val="0"/>
@@ -1584,7 +2263,7 @@
                     <pic:cNvPicPr/>
                   </pic:nvPicPr>
                   <pic:blipFill>
-                    <a:blip r:embed="rId13">
+                    <a:blip r:embed="rId16">
                       <a:extLst>
                         <a:ext uri="{28A0092B-C50C-407E-A947-70E740481C1C}">
                           <a14:useLocalDpi xmlns:a14="http://schemas.microsoft.com/office/drawing/2010/main" val="0"/>
@@ -1644,7 +2323,7 @@
 </file>
 
 <file path=word/numbering.xml><?xml version="1.0" encoding="utf-8"?>
-<w:numbering xmlns:wpc="http://schemas.microsoft.com/office/word/2010/wordprocessingCanvas" xmlns:cx="http://schemas.microsoft.com/office/drawing/2014/chartex" xmlns:cx1="http://schemas.microsoft.com/office/drawing/2015/9/8/chartex" xmlns:cx2="http://schemas.microsoft.com/office/drawing/2015/10/21/chartex" xmlns:cx3="http://schemas.microsoft.com/office/drawing/2016/5/9/chartex" xmlns:cx4="http://schemas.microsoft.com/office/drawing/2016/5/10/chartex" xmlns:cx5="http://schemas.microsoft.com/office/drawing/2016/5/11/chartex" xmlns:mc="http://schemas.openxmlformats.org/markup-compatibility/2006" xmlns:o="urn:schemas-microsoft-com:office:office" xmlns:r="http://schemas.openxmlformats.org/officeDocument/2006/relationships" xmlns:m="http://schemas.openxmlformats.org/officeDocument/2006/math" xmlns:v="urn:schemas-microsoft-com:vml" xmlns:wp14="http://schemas.microsoft.com/office/word/2010/wordprocessingDrawing" xmlns:wp="http://schemas.openxmlformats.org/drawingml/2006/wordprocessingDrawing" xmlns:w10="urn:schemas-microsoft-com:office:word" xmlns:w="http://schemas.openxmlformats.org/wordprocessingml/2006/main" xmlns:w14="http://schemas.microsoft.com/office/word/2010/wordml" xmlns:w15="http://schemas.microsoft.com/office/word/2012/wordml" xmlns:w16se="http://schemas.microsoft.com/office/word/2015/wordml/symex" xmlns:wpg="http://schemas.microsoft.com/office/word/2010/wordprocessingGroup" xmlns:wpi="http://schemas.microsoft.com/office/word/2010/wordprocessingInk" xmlns:wne="http://schemas.microsoft.com/office/word/2006/wordml" xmlns:wps="http://schemas.microsoft.com/office/word/2010/wordprocessingShape" mc:Ignorable="w14 w15 w16se wp14">
+<w:numbering xmlns:wpc="http://schemas.microsoft.com/office/word/2010/wordprocessingCanvas" xmlns:cx="http://schemas.microsoft.com/office/drawing/2014/chartex" xmlns:cx1="http://schemas.microsoft.com/office/drawing/2015/9/8/chartex" xmlns:cx2="http://schemas.microsoft.com/office/drawing/2015/10/21/chartex" xmlns:mc="http://schemas.openxmlformats.org/markup-compatibility/2006" xmlns:o="urn:schemas-microsoft-com:office:office" xmlns:r="http://schemas.openxmlformats.org/officeDocument/2006/relationships" xmlns:m="http://schemas.openxmlformats.org/officeDocument/2006/math" xmlns:v="urn:schemas-microsoft-com:vml" xmlns:wp14="http://schemas.microsoft.com/office/word/2010/wordprocessingDrawing" xmlns:wp="http://schemas.openxmlformats.org/drawingml/2006/wordprocessingDrawing" xmlns:w10="urn:schemas-microsoft-com:office:word" xmlns:w="http://schemas.openxmlformats.org/wordprocessingml/2006/main" xmlns:w14="http://schemas.microsoft.com/office/word/2010/wordml" xmlns:w15="http://schemas.microsoft.com/office/word/2012/wordml" xmlns:w16se="http://schemas.microsoft.com/office/word/2015/wordml/symex" xmlns:wpg="http://schemas.microsoft.com/office/word/2010/wordprocessingGroup" xmlns:wpi="http://schemas.microsoft.com/office/word/2010/wordprocessingInk" xmlns:wne="http://schemas.microsoft.com/office/word/2006/wordml" xmlns:wps="http://schemas.microsoft.com/office/word/2010/wordprocessingShape" mc:Ignorable="w14 w15 w16se wp14">
   <w:abstractNum w:abstractNumId="0" w15:restartNumberingAfterBreak="0">
     <w:nsid w:val="124F17C6"/>
     <w:multiLevelType w:val="hybridMultilevel"/>
@@ -2477,7 +3156,7 @@
       </w:pPr>
     </w:pPrDefault>
   </w:docDefaults>
-  <w:latentStyles w:defLockedState="0" w:defUIPriority="99" w:defSemiHidden="0" w:defUnhideWhenUsed="0" w:defQFormat="0" w:count="374">
+  <w:latentStyles w:defLockedState="0" w:defUIPriority="99" w:defSemiHidden="0" w:defUnhideWhenUsed="0" w:defQFormat="0" w:count="372">
     <w:lsdException w:name="Normal" w:uiPriority="0" w:qFormat="1"/>
     <w:lsdException w:name="heading 1" w:uiPriority="9" w:qFormat="1"/>
     <w:lsdException w:name="heading 2" w:semiHidden="1" w:uiPriority="9" w:unhideWhenUsed="1" w:qFormat="1"/>
@@ -2583,6 +3262,7 @@
     <w:lsdException w:name="HTML Sample" w:semiHidden="1" w:unhideWhenUsed="1"/>
     <w:lsdException w:name="HTML Typewriter" w:semiHidden="1" w:unhideWhenUsed="1"/>
     <w:lsdException w:name="HTML Variable" w:semiHidden="1" w:unhideWhenUsed="1"/>
+    <w:lsdException w:name="Normal Table" w:semiHidden="1" w:unhideWhenUsed="1"/>
     <w:lsdException w:name="annotation subject" w:semiHidden="1" w:unhideWhenUsed="1"/>
     <w:lsdException w:name="No List" w:semiHidden="1" w:unhideWhenUsed="1"/>
     <w:lsdException w:name="Outline List 1" w:semiHidden="1" w:unhideWhenUsed="1"/>
@@ -2628,9 +3308,11 @@
     <w:lsdException w:name="Table Subtle 1" w:semiHidden="1" w:unhideWhenUsed="1"/>
     <w:lsdException w:name="Table Subtle 2" w:semiHidden="1" w:unhideWhenUsed="1"/>
     <w:lsdException w:name="Table Web 1" w:semiHidden="1" w:unhideWhenUsed="1"/>
+    <w:lsdException w:name="Table Web 2" w:semiHidden="1" w:unhideWhenUsed="1"/>
     <w:lsdException w:name="Table Web 3" w:semiHidden="1" w:unhideWhenUsed="1"/>
     <w:lsdException w:name="Balloon Text" w:semiHidden="1" w:unhideWhenUsed="1"/>
     <w:lsdException w:name="Table Grid" w:uiPriority="39"/>
+    <w:lsdException w:name="Table Theme" w:semiHidden="1" w:unhideWhenUsed="1"/>
     <w:lsdException w:name="Placeholder Text" w:semiHidden="1"/>
     <w:lsdException w:name="No Spacing" w:uiPriority="1" w:qFormat="1"/>
     <w:lsdException w:name="Light Shading" w:uiPriority="60"/>
@@ -2847,8 +3529,6 @@
     <w:lsdException w:name="List Table 6 Colorful Accent 6" w:uiPriority="51"/>
     <w:lsdException w:name="List Table 7 Colorful Accent 6" w:uiPriority="52"/>
     <w:lsdException w:name="Mention" w:semiHidden="1" w:unhideWhenUsed="1"/>
-    <w:lsdException w:name="Smart Hyperlink" w:semiHidden="1" w:unhideWhenUsed="1"/>
-    <w:lsdException w:name="Hashtag" w:semiHidden="1" w:unhideWhenUsed="1"/>
   </w:latentStyles>
   <w:style w:type="paragraph" w:default="1" w:styleId="Normal">
     <w:name w:val="Normal"/>
@@ -2908,6 +3588,17 @@
     <w:rsid w:val="00AB33D0"/>
     <w:rPr>
       <w:rFonts w:cs="Times New Roman"/>
+    </w:rPr>
+  </w:style>
+  <w:style w:type="character" w:styleId="Hyperlink">
+    <w:name w:val="Hyperlink"/>
+    <w:basedOn w:val="DefaultParagraphFont"/>
+    <w:uiPriority w:val="99"/>
+    <w:unhideWhenUsed/>
+    <w:rsid w:val="00A357BC"/>
+    <w:rPr>
+      <w:color w:val="0563C1" w:themeColor="hyperlink"/>
+      <w:u w:val="single"/>
     </w:rPr>
   </w:style>
 </w:styles>

</xml_diff>